<commit_message>
Update Spikesort User Guide
</commit_message>
<xml_diff>
--- a/Spikesort User Guide.docx
+++ b/Spikesort User Guide.docx
@@ -53,7 +53,29 @@
           <w:sz w:val="36"/>
           <w:szCs w:val="36"/>
         </w:rPr>
-        <w:t>Version: 2019XXXX</w:t>
+        <w:t>Version: 20</w:t>
+      </w:r>
+      <w:r>
+        <w:rPr>
+          <w:rFonts w:eastAsia="Times New Roman" w:cstheme="minorHAnsi"/>
+          <w:b/>
+          <w:bCs/>
+          <w:color w:val="544E38"/>
+          <w:sz w:val="36"/>
+          <w:szCs w:val="36"/>
+        </w:rPr>
+        <w:t>20</w:t>
+      </w:r>
+      <w:r>
+        <w:rPr>
+          <w:rFonts w:eastAsia="Times New Roman" w:cstheme="minorHAnsi"/>
+          <w:b/>
+          <w:bCs/>
+          <w:color w:val="544E38"/>
+          <w:sz w:val="36"/>
+          <w:szCs w:val="36"/>
+        </w:rPr>
+        <w:t>XXXX</w:t>
       </w:r>
     </w:p>
     <w:p>
@@ -1540,7 +1562,7 @@
               </wp:inline>
             </w:drawing>
           </mc:Choice>
-          <mc:Fallback xmlns:w16se="http://schemas.microsoft.com/office/word/2015/wordml/symex" xmlns:w16cid="http://schemas.microsoft.com/office/word/2016/wordml/cid" xmlns:w15="http://schemas.microsoft.com/office/word/2012/wordml" xmlns:am3d="http://schemas.microsoft.com/office/drawing/2017/model3d" xmlns:aink="http://schemas.microsoft.com/office/drawing/2016/ink" xmlns:cx8="http://schemas.microsoft.com/office/drawing/2016/5/14/chartex" xmlns:cx7="http://schemas.microsoft.com/office/drawing/2016/5/13/chartex" xmlns:cx6="http://schemas.microsoft.com/office/drawing/2016/5/12/chartex" xmlns:cx5="http://schemas.microsoft.com/office/drawing/2016/5/11/chartex" xmlns:cx4="http://schemas.microsoft.com/office/drawing/2016/5/10/chartex" xmlns:cx3="http://schemas.microsoft.com/office/drawing/2016/5/9/chartex" xmlns:cx2="http://schemas.microsoft.com/office/drawing/2015/10/21/chartex" xmlns:cx1="http://schemas.microsoft.com/office/drawing/2015/9/8/chartex" xmlns:cx="http://schemas.microsoft.com/office/drawing/2014/chartex">
+          <mc:Fallback xmlns:cx="http://schemas.microsoft.com/office/drawing/2014/chartex" xmlns:cx1="http://schemas.microsoft.com/office/drawing/2015/9/8/chartex" xmlns:cx2="http://schemas.microsoft.com/office/drawing/2015/10/21/chartex" xmlns:cx3="http://schemas.microsoft.com/office/drawing/2016/5/9/chartex" xmlns:cx4="http://schemas.microsoft.com/office/drawing/2016/5/10/chartex" xmlns:cx5="http://schemas.microsoft.com/office/drawing/2016/5/11/chartex" xmlns:cx6="http://schemas.microsoft.com/office/drawing/2016/5/12/chartex" xmlns:cx7="http://schemas.microsoft.com/office/drawing/2016/5/13/chartex" xmlns:cx8="http://schemas.microsoft.com/office/drawing/2016/5/14/chartex" xmlns:aink="http://schemas.microsoft.com/office/drawing/2016/ink" xmlns:am3d="http://schemas.microsoft.com/office/drawing/2017/model3d" xmlns:w15="http://schemas.microsoft.com/office/word/2012/wordml" xmlns:w16cid="http://schemas.microsoft.com/office/word/2016/wordml/cid" xmlns:w16se="http://schemas.microsoft.com/office/word/2015/wordml/symex">
             <w:pict>
               <v:group w14:anchorId="3E27A6DC" id="Group 1" o:spid="_x0000_s1026" style="width:530.4pt;height:350.35pt;mso-position-horizontal-relative:char;mso-position-vertical-relative:line" coordorigin="-217,1035" coordsize="41782,27056" o:gfxdata="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">
                 <v:shapetype id="_x0000_t75" coordsize="21600,21600" o:spt="75" o:preferrelative="t" path="m@4@5l@4@11@9@11@9@5xe" filled="f" stroked="f">
@@ -1892,19 +1914,13 @@
         <w:rPr>
           <w:rFonts w:cstheme="minorHAnsi"/>
         </w:rPr>
-        <w:t xml:space="preserve"> load, </w:t>
-      </w:r>
-      <w:r>
-        <w:rPr>
-          <w:rFonts w:cstheme="minorHAnsi"/>
-        </w:rPr>
-        <w:t>B</w:t>
-      </w:r>
-      <w:r>
-        <w:rPr>
-          <w:rFonts w:cstheme="minorHAnsi"/>
-        </w:rPr>
-        <w:t>ackground load)</w:t>
+        <w:t xml:space="preserve"> load</w:t>
+      </w:r>
+      <w:r>
+        <w:rPr>
+          <w:rFonts w:cstheme="minorHAnsi"/>
+        </w:rPr>
+        <w:t>)</w:t>
       </w:r>
       <w:r>
         <w:rPr>
@@ -2055,7 +2071,7 @@
         <mc:AlternateContent>
           <mc:Choice Requires="wpg">
             <w:drawing>
-              <wp:anchor distT="0" distB="0" distL="114300" distR="114300" simplePos="0" relativeHeight="251662336" behindDoc="1" locked="0" layoutInCell="1" allowOverlap="1" wp14:anchorId="644CBAA7" wp14:editId="26636EC5">
+              <wp:anchor distT="0" distB="0" distL="114300" distR="114300" simplePos="0" relativeHeight="251662336" behindDoc="1" locked="0" layoutInCell="1" allowOverlap="1" wp14:anchorId="644CBAA7" wp14:editId="22EA80CB">
                 <wp:simplePos x="0" y="0"/>
                 <wp:positionH relativeFrom="column">
                   <wp:posOffset>4445</wp:posOffset>
@@ -2067,11 +2083,11 @@
                 <wp:effectExtent l="0" t="0" r="0" b="0"/>
                 <wp:wrapTight wrapText="bothSides">
                   <wp:wrapPolygon edited="0">
-                    <wp:start x="843" y="0"/>
-                    <wp:lineTo x="843" y="19552"/>
-                    <wp:lineTo x="20434" y="19552"/>
-                    <wp:lineTo x="20434" y="0"/>
-                    <wp:lineTo x="843" y="0"/>
+                    <wp:start x="281" y="0"/>
+                    <wp:lineTo x="281" y="19650"/>
+                    <wp:lineTo x="21066" y="19650"/>
+                    <wp:lineTo x="21066" y="0"/>
+                    <wp:lineTo x="281" y="0"/>
                   </wp:wrapPolygon>
                 </wp:wrapTight>
                 <wp:docPr id="187" name="Group 1"/>
@@ -2082,10 +2098,10 @@
                       <wpg:cNvGrpSpPr/>
                       <wpg:grpSpPr>
                         <a:xfrm>
-                          <a:off x="0" y="0"/>
-                          <a:ext cx="1784109" cy="2820035"/>
-                          <a:chOff x="84660" y="0"/>
-                          <a:chExt cx="1785909" cy="2721294"/>
+                          <a:off x="17775" y="0"/>
+                          <a:ext cx="1917709" cy="2820035"/>
+                          <a:chOff x="100912" y="0"/>
+                          <a:chExt cx="1753404" cy="2721294"/>
                         </a:xfrm>
                       </wpg:grpSpPr>
                       <pic:pic xmlns:pic="http://schemas.openxmlformats.org/drawingml/2006/picture">
@@ -2094,15 +2110,21 @@
                           <pic:cNvPicPr/>
                         </pic:nvPicPr>
                         <pic:blipFill>
-                          <a:blip r:embed="rId12"/>
+                          <a:blip r:embed="rId12">
+                            <a:extLst>
+                              <a:ext uri="{28A0092B-C50C-407E-A947-70E740481C1C}">
+                                <a14:useLocalDpi xmlns:a14="http://schemas.microsoft.com/office/drawing/2010/main" val="0"/>
+                              </a:ext>
+                            </a:extLst>
+                          </a:blip>
                           <a:stretch>
                             <a:fillRect/>
                           </a:stretch>
                         </pic:blipFill>
                         <pic:spPr>
                           <a:xfrm>
-                            <a:off x="84660" y="0"/>
-                            <a:ext cx="1785909" cy="2438990"/>
+                            <a:off x="100912" y="0"/>
+                            <a:ext cx="1753404" cy="2438990"/>
                           </a:xfrm>
                           <a:prstGeom prst="rect">
                             <a:avLst/>
@@ -2159,13 +2181,36 @@
               </wp:anchor>
             </w:drawing>
           </mc:Choice>
-          <mc:Fallback xmlns:w16se="http://schemas.microsoft.com/office/word/2015/wordml/symex" xmlns:w16cid="http://schemas.microsoft.com/office/word/2016/wordml/cid" xmlns:w15="http://schemas.microsoft.com/office/word/2012/wordml" xmlns:am3d="http://schemas.microsoft.com/office/drawing/2017/model3d" xmlns:aink="http://schemas.microsoft.com/office/drawing/2016/ink" xmlns:cx8="http://schemas.microsoft.com/office/drawing/2016/5/14/chartex" xmlns:cx7="http://schemas.microsoft.com/office/drawing/2016/5/13/chartex" xmlns:cx6="http://schemas.microsoft.com/office/drawing/2016/5/12/chartex" xmlns:cx5="http://schemas.microsoft.com/office/drawing/2016/5/11/chartex" xmlns:cx4="http://schemas.microsoft.com/office/drawing/2016/5/10/chartex" xmlns:cx3="http://schemas.microsoft.com/office/drawing/2016/5/9/chartex" xmlns:cx2="http://schemas.microsoft.com/office/drawing/2015/10/21/chartex" xmlns:cx1="http://schemas.microsoft.com/office/drawing/2015/9/8/chartex" xmlns:cx="http://schemas.microsoft.com/office/drawing/2014/chartex">
+          <mc:Fallback>
             <w:pict>
-              <v:group w14:anchorId="644CBAA7" id="_x0000_s1030" style="position:absolute;margin-left:.35pt;margin-top:11.1pt;width:153.8pt;height:222.05pt;z-index:-251654144;mso-position-horizontal-relative:text;mso-position-vertical-relative:text" coordorigin="846" coordsize="17859,27212" o:gfxdata="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">
-                <v:shape id="Picture 27" o:spid="_x0000_s1031" type="#_x0000_t75" style="position:absolute;left:846;width:17859;height:24389;visibility:visible;mso-wrap-style:square" o:gfxdata="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">
+              <v:group id="_x0000_s1030" style="position:absolute;margin-left:.35pt;margin-top:11.1pt;width:153.8pt;height:222.05pt;z-index:-251654144;mso-position-horizontal-relative:text;mso-position-vertical-relative:text" coordorigin="100912" coordsize="1753404,2721294" o:gfxdata="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">
+                <v:shapetype id="_x0000_t75" coordsize="21600,21600" o:spt="75" o:preferrelative="t" path="m@4@5l@4@11@9@11@9@5xe" filled="f" stroked="f">
+                  <v:stroke joinstyle="miter"/>
+                  <v:formulas>
+                    <v:f eqn="if lineDrawn pixelLineWidth 0"/>
+                    <v:f eqn="sum @0 1 0"/>
+                    <v:f eqn="sum 0 0 @1"/>
+                    <v:f eqn="prod @2 1 2"/>
+                    <v:f eqn="prod @3 21600 pixelWidth"/>
+                    <v:f eqn="prod @3 21600 pixelHeight"/>
+                    <v:f eqn="sum @0 0 1"/>
+                    <v:f eqn="prod @6 1 2"/>
+                    <v:f eqn="prod @7 21600 pixelWidth"/>
+                    <v:f eqn="sum @8 21600 0"/>
+                    <v:f eqn="prod @7 21600 pixelHeight"/>
+                    <v:f eqn="sum @10 21600 0"/>
+                  </v:formulas>
+                  <v:path o:extrusionok="f" gradientshapeok="t" o:connecttype="rect"/>
+                  <o:lock v:ext="edit" aspectratio="t"/>
+                </v:shapetype>
+                <v:shape id="Picture 27" o:spid="_x0000_s1031" type="#_x0000_t75" style="position:absolute;left:100912;width:1753404;height:2438990;visibility:visible;mso-wrap-style:square" o:gfxdata="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">
                   <v:imagedata r:id="rId13" o:title=""/>
                 </v:shape>
-                <v:shape id="Text Box 28" o:spid="_x0000_s1032" type="#_x0000_t202" style="position:absolute;left:3400;top:24385;width:12825;height:2827;visibility:visible;mso-wrap-style:square;v-text-anchor:top" o:gfxdata="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" filled="f" stroked="f">
+                <v:shapetype id="_x0000_t202" coordsize="21600,21600" o:spt="202" path="m0,0l0,21600,21600,21600,21600,0xe">
+                  <v:stroke joinstyle="miter"/>
+                  <v:path gradientshapeok="t" o:connecttype="rect"/>
+                </v:shapetype>
+                <v:shape id="Text Box 28" o:spid="_x0000_s1032" type="#_x0000_t202" style="position:absolute;left:340062;top:2438564;width:1282535;height:282730;visibility:visible;mso-wrap-style:square;v-text-anchor:top" o:gfxdata="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" filled="f" stroked="f">
                   <v:textbox>
                     <w:txbxContent>
                       <w:p>
@@ -2315,7 +2360,7 @@
               </wp:anchor>
             </w:drawing>
           </mc:Choice>
-          <mc:Fallback xmlns:w16se="http://schemas.microsoft.com/office/word/2015/wordml/symex" xmlns:w16cid="http://schemas.microsoft.com/office/word/2016/wordml/cid" xmlns:w15="http://schemas.microsoft.com/office/word/2012/wordml" xmlns:am3d="http://schemas.microsoft.com/office/drawing/2017/model3d" xmlns:aink="http://schemas.microsoft.com/office/drawing/2016/ink" xmlns:cx8="http://schemas.microsoft.com/office/drawing/2016/5/14/chartex" xmlns:cx7="http://schemas.microsoft.com/office/drawing/2016/5/13/chartex" xmlns:cx6="http://schemas.microsoft.com/office/drawing/2016/5/12/chartex" xmlns:cx5="http://schemas.microsoft.com/office/drawing/2016/5/11/chartex" xmlns:cx4="http://schemas.microsoft.com/office/drawing/2016/5/10/chartex" xmlns:cx3="http://schemas.microsoft.com/office/drawing/2016/5/9/chartex" xmlns:cx2="http://schemas.microsoft.com/office/drawing/2015/10/21/chartex" xmlns:cx1="http://schemas.microsoft.com/office/drawing/2015/9/8/chartex" xmlns:cx="http://schemas.microsoft.com/office/drawing/2014/chartex">
+          <mc:Fallback xmlns:cx="http://schemas.microsoft.com/office/drawing/2014/chartex" xmlns:cx1="http://schemas.microsoft.com/office/drawing/2015/9/8/chartex" xmlns:cx2="http://schemas.microsoft.com/office/drawing/2015/10/21/chartex" xmlns:cx3="http://schemas.microsoft.com/office/drawing/2016/5/9/chartex" xmlns:cx4="http://schemas.microsoft.com/office/drawing/2016/5/10/chartex" xmlns:cx5="http://schemas.microsoft.com/office/drawing/2016/5/11/chartex" xmlns:cx6="http://schemas.microsoft.com/office/drawing/2016/5/12/chartex" xmlns:cx7="http://schemas.microsoft.com/office/drawing/2016/5/13/chartex" xmlns:cx8="http://schemas.microsoft.com/office/drawing/2016/5/14/chartex" xmlns:aink="http://schemas.microsoft.com/office/drawing/2016/ink" xmlns:am3d="http://schemas.microsoft.com/office/drawing/2017/model3d" xmlns:w15="http://schemas.microsoft.com/office/word/2012/wordml" xmlns:w16cid="http://schemas.microsoft.com/office/word/2016/wordml/cid" xmlns:w16se="http://schemas.microsoft.com/office/word/2015/wordml/symex">
             <w:pict>
               <v:group w14:anchorId="28D883C0" id="_x0000_s1033" style="position:absolute;margin-left:27.45pt;margin-top:.25pt;width:321.75pt;height:145.8pt;z-index:251653120;mso-position-horizontal-relative:text;mso-position-vertical-relative:text" coordsize="32651,14797" o:gfxdata="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">
                 <v:shape id="图片 3" o:spid="_x0000_s1034" type="#_x0000_t75" style="position:absolute;width:32651;height:12338;visibility:visible;mso-wrap-style:square" o:gfxdata="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">
@@ -2517,7 +2562,7 @@
               </wp:anchor>
             </w:drawing>
           </mc:Choice>
-          <mc:Fallback xmlns:w16se="http://schemas.microsoft.com/office/word/2015/wordml/symex" xmlns:w16cid="http://schemas.microsoft.com/office/word/2016/wordml/cid" xmlns:w15="http://schemas.microsoft.com/office/word/2012/wordml" xmlns:am3d="http://schemas.microsoft.com/office/drawing/2017/model3d" xmlns:aink="http://schemas.microsoft.com/office/drawing/2016/ink" xmlns:cx8="http://schemas.microsoft.com/office/drawing/2016/5/14/chartex" xmlns:cx7="http://schemas.microsoft.com/office/drawing/2016/5/13/chartex" xmlns:cx6="http://schemas.microsoft.com/office/drawing/2016/5/12/chartex" xmlns:cx5="http://schemas.microsoft.com/office/drawing/2016/5/11/chartex" xmlns:cx4="http://schemas.microsoft.com/office/drawing/2016/5/10/chartex" xmlns:cx3="http://schemas.microsoft.com/office/drawing/2016/5/9/chartex" xmlns:cx2="http://schemas.microsoft.com/office/drawing/2015/10/21/chartex" xmlns:cx1="http://schemas.microsoft.com/office/drawing/2015/9/8/chartex" xmlns:cx="http://schemas.microsoft.com/office/drawing/2014/chartex">
+          <mc:Fallback xmlns:cx="http://schemas.microsoft.com/office/drawing/2014/chartex" xmlns:cx1="http://schemas.microsoft.com/office/drawing/2015/9/8/chartex" xmlns:cx2="http://schemas.microsoft.com/office/drawing/2015/10/21/chartex" xmlns:cx3="http://schemas.microsoft.com/office/drawing/2016/5/9/chartex" xmlns:cx4="http://schemas.microsoft.com/office/drawing/2016/5/10/chartex" xmlns:cx5="http://schemas.microsoft.com/office/drawing/2016/5/11/chartex" xmlns:cx6="http://schemas.microsoft.com/office/drawing/2016/5/12/chartex" xmlns:cx7="http://schemas.microsoft.com/office/drawing/2016/5/13/chartex" xmlns:cx8="http://schemas.microsoft.com/office/drawing/2016/5/14/chartex" xmlns:aink="http://schemas.microsoft.com/office/drawing/2016/ink" xmlns:am3d="http://schemas.microsoft.com/office/drawing/2017/model3d" xmlns:w15="http://schemas.microsoft.com/office/word/2012/wordml" xmlns:w16cid="http://schemas.microsoft.com/office/word/2016/wordml/cid" xmlns:w16se="http://schemas.microsoft.com/office/word/2015/wordml/symex">
             <w:pict>
               <v:group w14:anchorId="5973C63A" id="_x0000_s1036" style="position:absolute;margin-left:223.2pt;margin-top:15.5pt;width:130.75pt;height:162.9pt;z-index:251659264;mso-position-horizontal-relative:text;mso-position-vertical-relative:text" coordorigin=",387" coordsize="11906,14838" o:gfxdata="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">
                 <v:shape id="图片 12" o:spid="_x0000_s1037" type="#_x0000_t75" style="position:absolute;top:387;width:11906;height:12806;visibility:visible;mso-wrap-style:square" o:gfxdata="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">
@@ -2682,7 +2727,7 @@
               </wp:anchor>
             </w:drawing>
           </mc:Choice>
-          <mc:Fallback xmlns:w16se="http://schemas.microsoft.com/office/word/2015/wordml/symex" xmlns:w16cid="http://schemas.microsoft.com/office/word/2016/wordml/cid" xmlns:w15="http://schemas.microsoft.com/office/word/2012/wordml" xmlns:am3d="http://schemas.microsoft.com/office/drawing/2017/model3d" xmlns:aink="http://schemas.microsoft.com/office/drawing/2016/ink" xmlns:cx8="http://schemas.microsoft.com/office/drawing/2016/5/14/chartex" xmlns:cx7="http://schemas.microsoft.com/office/drawing/2016/5/13/chartex" xmlns:cx6="http://schemas.microsoft.com/office/drawing/2016/5/12/chartex" xmlns:cx5="http://schemas.microsoft.com/office/drawing/2016/5/11/chartex" xmlns:cx4="http://schemas.microsoft.com/office/drawing/2016/5/10/chartex" xmlns:cx3="http://schemas.microsoft.com/office/drawing/2016/5/9/chartex" xmlns:cx2="http://schemas.microsoft.com/office/drawing/2015/10/21/chartex" xmlns:cx1="http://schemas.microsoft.com/office/drawing/2015/9/8/chartex" xmlns:cx="http://schemas.microsoft.com/office/drawing/2014/chartex">
+          <mc:Fallback xmlns:cx="http://schemas.microsoft.com/office/drawing/2014/chartex" xmlns:cx1="http://schemas.microsoft.com/office/drawing/2015/9/8/chartex" xmlns:cx2="http://schemas.microsoft.com/office/drawing/2015/10/21/chartex" xmlns:cx3="http://schemas.microsoft.com/office/drawing/2016/5/9/chartex" xmlns:cx4="http://schemas.microsoft.com/office/drawing/2016/5/10/chartex" xmlns:cx5="http://schemas.microsoft.com/office/drawing/2016/5/11/chartex" xmlns:cx6="http://schemas.microsoft.com/office/drawing/2016/5/12/chartex" xmlns:cx7="http://schemas.microsoft.com/office/drawing/2016/5/13/chartex" xmlns:cx8="http://schemas.microsoft.com/office/drawing/2016/5/14/chartex" xmlns:aink="http://schemas.microsoft.com/office/drawing/2016/ink" xmlns:am3d="http://schemas.microsoft.com/office/drawing/2017/model3d" xmlns:w15="http://schemas.microsoft.com/office/word/2012/wordml" xmlns:w16cid="http://schemas.microsoft.com/office/word/2016/wordml/cid" xmlns:w16se="http://schemas.microsoft.com/office/word/2015/wordml/symex">
             <w:pict>
               <v:group w14:anchorId="5C31B2AF" id="_x0000_s1039" style="position:absolute;margin-left:43.2pt;margin-top:4.2pt;width:137.9pt;height:85.8pt;z-index:251656192;mso-position-horizontal-relative:text;mso-position-vertical-relative:text" coordorigin="-36,1416" coordsize="16859,10309" o:gfxdata="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">
                 <v:shape id="图片 9" o:spid="_x0000_s1040" type="#_x0000_t75" style="position:absolute;left:-36;top:1416;width:16858;height:7892;visibility:visible;mso-wrap-style:square" o:gfxdata="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">
@@ -2842,7 +2887,7 @@
               </wp:anchor>
             </w:drawing>
           </mc:Choice>
-          <mc:Fallback xmlns:w16se="http://schemas.microsoft.com/office/word/2015/wordml/symex" xmlns:w16cid="http://schemas.microsoft.com/office/word/2016/wordml/cid" xmlns:w15="http://schemas.microsoft.com/office/word/2012/wordml" xmlns:am3d="http://schemas.microsoft.com/office/drawing/2017/model3d" xmlns:aink="http://schemas.microsoft.com/office/drawing/2016/ink" xmlns:cx8="http://schemas.microsoft.com/office/drawing/2016/5/14/chartex" xmlns:cx7="http://schemas.microsoft.com/office/drawing/2016/5/13/chartex" xmlns:cx6="http://schemas.microsoft.com/office/drawing/2016/5/12/chartex" xmlns:cx5="http://schemas.microsoft.com/office/drawing/2016/5/11/chartex" xmlns:cx4="http://schemas.microsoft.com/office/drawing/2016/5/10/chartex" xmlns:cx3="http://schemas.microsoft.com/office/drawing/2016/5/9/chartex" xmlns:cx2="http://schemas.microsoft.com/office/drawing/2015/10/21/chartex" xmlns:cx1="http://schemas.microsoft.com/office/drawing/2015/9/8/chartex" xmlns:cx="http://schemas.microsoft.com/office/drawing/2014/chartex">
+          <mc:Fallback xmlns:cx="http://schemas.microsoft.com/office/drawing/2014/chartex" xmlns:cx1="http://schemas.microsoft.com/office/drawing/2015/9/8/chartex" xmlns:cx2="http://schemas.microsoft.com/office/drawing/2015/10/21/chartex" xmlns:cx3="http://schemas.microsoft.com/office/drawing/2016/5/9/chartex" xmlns:cx4="http://schemas.microsoft.com/office/drawing/2016/5/10/chartex" xmlns:cx5="http://schemas.microsoft.com/office/drawing/2016/5/11/chartex" xmlns:cx6="http://schemas.microsoft.com/office/drawing/2016/5/12/chartex" xmlns:cx7="http://schemas.microsoft.com/office/drawing/2016/5/13/chartex" xmlns:cx8="http://schemas.microsoft.com/office/drawing/2016/5/14/chartex" xmlns:aink="http://schemas.microsoft.com/office/drawing/2016/ink" xmlns:am3d="http://schemas.microsoft.com/office/drawing/2017/model3d" xmlns:w15="http://schemas.microsoft.com/office/word/2012/wordml" xmlns:w16cid="http://schemas.microsoft.com/office/word/2016/wordml/cid" xmlns:w16se="http://schemas.microsoft.com/office/word/2015/wordml/symex">
             <w:pict>
               <v:rect w14:anchorId="1ADBC1D5" id="矩形 183" o:spid="_x0000_s1042" href="#exit" style="position:absolute;margin-left:-60.3pt;margin-top:4.5pt;width:11.3pt;height:11.3pt;z-index:251660288;visibility:visible;mso-wrap-style:square;mso-width-percent:0;mso-height-percent:0;mso-wrap-distance-left:9pt;mso-wrap-distance-top:0;mso-wrap-distance-right:9pt;mso-wrap-distance-bottom:0;mso-position-horizontal:absolute;mso-position-horizontal-relative:text;mso-position-vertical:absolute;mso-position-vertical-relative:text;mso-width-percent:0;mso-height-percent:0;mso-width-relative:margin;mso-height-relative:margin;v-text-anchor:middle" o:gfxdata="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" o:button="t" fillcolor="black [3200]" strokecolor="black [1600]" strokeweight="1pt">
                 <v:fill o:detectmouseclick="t"/>
@@ -3069,33 +3114,13 @@
         <w:rPr>
           <w:rFonts w:cstheme="minorHAnsi"/>
         </w:rPr>
-        <w:t xml:space="preserve">, </w:t>
-      </w:r>
-      <w:r>
-        <w:rPr>
-          <w:rFonts w:cstheme="minorHAnsi"/>
-        </w:rPr>
-        <w:t>‘</w:t>
-      </w:r>
-      <w:proofErr w:type="spellStart"/>
-      <w:r>
-        <w:rPr>
-          <w:rFonts w:cstheme="minorHAnsi"/>
-        </w:rPr>
-        <w:t>doTimer</w:t>
-      </w:r>
-      <w:proofErr w:type="spellEnd"/>
-      <w:r>
-        <w:rPr>
-          <w:rFonts w:cstheme="minorHAnsi"/>
-        </w:rPr>
-        <w:t>’</w:t>
-      </w:r>
-      <w:r>
-        <w:rPr>
-          <w:rFonts w:cstheme="minorHAnsi"/>
-        </w:rPr>
-        <w:t xml:space="preserve"> and ‘</w:t>
+        <w:t xml:space="preserve"> </w:t>
+      </w:r>
+      <w:r>
+        <w:rPr>
+          <w:rFonts w:cstheme="minorHAnsi"/>
+        </w:rPr>
+        <w:t>and ‘</w:t>
       </w:r>
       <w:proofErr w:type="spellStart"/>
       <w:r>
@@ -3158,58 +3183,35 @@
       <w:r>
         <w:rPr>
           <w:rFonts w:cstheme="minorHAnsi"/>
+          <w:lang w:eastAsia="zh-CN"/>
+        </w:rPr>
+        <w:t xml:space="preserve"> </w:t>
+      </w:r>
+      <w:r>
+        <w:rPr>
+          <w:rFonts w:cstheme="minorHAnsi"/>
+          <w:lang w:eastAsia="zh-CN"/>
         </w:rPr>
         <w:t>‘</w:t>
       </w:r>
       <w:proofErr w:type="spellStart"/>
-      <w:r>
-        <w:rPr>
-          <w:rFonts w:cstheme="minorHAnsi"/>
-        </w:rPr>
-        <w:t>doTimer</w:t>
+      <w:proofErr w:type="gramStart"/>
+      <w:r>
+        <w:rPr>
+          <w:rFonts w:cstheme="minorHAnsi"/>
+          <w:lang w:eastAsia="zh-CN"/>
+        </w:rPr>
+        <w:t>noSort</w:t>
       </w:r>
       <w:proofErr w:type="spellEnd"/>
       <w:r>
         <w:rPr>
           <w:rFonts w:cstheme="minorHAnsi"/>
-        </w:rPr>
-        <w:t>’ enables the background reading capability. It can be logical input. Default is false.</w:t>
-      </w:r>
-    </w:p>
-    <w:p>
-      <w:pPr>
-        <w:pStyle w:val="ListParagraph"/>
-        <w:numPr>
-          <w:ilvl w:val="0"/>
-          <w:numId w:val="5"/>
-        </w:numPr>
-        <w:rPr>
-          <w:rFonts w:cstheme="minorHAnsi"/>
-        </w:rPr>
-      </w:pPr>
-      <w:r>
-        <w:rPr>
-          <w:rFonts w:cstheme="minorHAnsi"/>
-          <w:lang w:eastAsia="zh-CN"/>
-        </w:rPr>
-        <w:t>‘</w:t>
-      </w:r>
-      <w:proofErr w:type="spellStart"/>
-      <w:r>
-        <w:rPr>
-          <w:rFonts w:cstheme="minorHAnsi"/>
-          <w:lang w:eastAsia="zh-CN"/>
-        </w:rPr>
-        <w:t>noSort</w:t>
-      </w:r>
-      <w:proofErr w:type="spellEnd"/>
-      <w:r>
-        <w:rPr>
-          <w:rFonts w:cstheme="minorHAnsi"/>
           <w:lang w:eastAsia="zh-CN"/>
         </w:rPr>
         <w:t>’</w:t>
       </w:r>
+      <w:proofErr w:type="gramEnd"/>
       <w:r>
         <w:rPr>
           <w:rFonts w:cstheme="minorHAnsi"/>
@@ -3363,24 +3365,42 @@
           <w:rFonts w:cstheme="minorHAnsi"/>
         </w:rPr>
       </w:pPr>
-      <w:r>
-        <w:rPr>
-          <w:rFonts w:cstheme="minorHAnsi"/>
-        </w:rPr>
-        <w:t>spikesort({'path/animal_date_task_0001.nev’},’doSparse’,1000,’doTimer’,</w:t>
-      </w:r>
-      <w:r>
-        <w:rPr>
-          <w:rFonts w:cstheme="minorHAnsi"/>
-        </w:rPr>
-        <w:t xml:space="preserve"> </w:t>
-      </w:r>
-      <w:r>
-        <w:rPr>
-          <w:rFonts w:cstheme="minorHAnsi"/>
-        </w:rPr>
-        <w:t>true);</w:t>
-      </w:r>
+      <w:proofErr w:type="spellStart"/>
+      <w:proofErr w:type="gramStart"/>
+      <w:r>
+        <w:rPr>
+          <w:rFonts w:cstheme="minorHAnsi"/>
+        </w:rPr>
+        <w:t>spikesort</w:t>
+      </w:r>
+      <w:proofErr w:type="spellEnd"/>
+      <w:proofErr w:type="gramEnd"/>
+      <w:r>
+        <w:rPr>
+          <w:rFonts w:cstheme="minorHAnsi"/>
+        </w:rPr>
+        <w:t>({'path/animal_date_</w:t>
+      </w:r>
+      <w:r>
+        <w:rPr>
+          <w:rFonts w:cstheme="minorHAnsi"/>
+        </w:rPr>
+        <w:t>task_0001.nev’},’doSparse’,1000</w:t>
+      </w:r>
+      <w:r>
+        <w:rPr>
+          <w:rFonts w:cstheme="minorHAnsi"/>
+        </w:rPr>
+        <w:t>);</w:t>
+      </w:r>
+    </w:p>
+    <w:p>
+      <w:pPr>
+        <w:pStyle w:val="ListParagraph"/>
+        <w:rPr>
+          <w:rFonts w:cstheme="minorHAnsi"/>
+        </w:rPr>
+      </w:pPr>
     </w:p>
     <w:p>
       <w:pPr>
@@ -3935,6 +3955,7 @@
         </w:rPr>
       </w:pPr>
       <w:proofErr w:type="spellStart"/>
+      <w:proofErr w:type="gramStart"/>
       <w:r>
         <w:rPr>
           <w:rFonts w:cstheme="minorHAnsi"/>
@@ -3942,6 +3963,7 @@
         <w:t>spikesort</w:t>
       </w:r>
       <w:proofErr w:type="spellEnd"/>
+      <w:proofErr w:type="gramEnd"/>
       <w:r>
         <w:rPr>
           <w:rFonts w:cstheme="minorHAnsi"/>
@@ -4016,182 +4038,6 @@
         <w:rPr>
           <w:rFonts w:cstheme="minorHAnsi"/>
         </w:rPr>
-        <w:t xml:space="preserve">Background </w:t>
-      </w:r>
-      <w:r>
-        <w:rPr>
-          <w:rFonts w:cstheme="minorHAnsi"/>
-        </w:rPr>
-        <w:t>L</w:t>
-      </w:r>
-      <w:r>
-        <w:rPr>
-          <w:rFonts w:cstheme="minorHAnsi"/>
-        </w:rPr>
-        <w:t>oad</w:t>
-      </w:r>
-      <w:r>
-        <w:rPr>
-          <w:rFonts w:cstheme="minorHAnsi"/>
-        </w:rPr>
-        <w:t>: loads data in the background so that you can sort other channels while it is loading.</w:t>
-      </w:r>
-    </w:p>
-    <w:p>
-      <w:pPr>
-        <w:pStyle w:val="ListParagraph"/>
-        <w:numPr>
-          <w:ilvl w:val="1"/>
-          <w:numId w:val="3"/>
-        </w:numPr>
-        <w:rPr>
-          <w:rFonts w:cstheme="minorHAnsi"/>
-        </w:rPr>
-      </w:pPr>
-      <w:r>
-        <w:rPr>
-          <w:rFonts w:cstheme="minorHAnsi"/>
-        </w:rPr>
-        <w:t>Use ‘</w:t>
-      </w:r>
-      <w:proofErr w:type="spellStart"/>
-      <w:r>
-        <w:rPr>
-          <w:rFonts w:cstheme="minorHAnsi"/>
-        </w:rPr>
-        <w:t>do</w:t>
-      </w:r>
-      <w:r>
-        <w:rPr>
-          <w:rFonts w:cstheme="minorHAnsi"/>
-        </w:rPr>
-        <w:t>Timer</w:t>
-      </w:r>
-      <w:proofErr w:type="spellEnd"/>
-      <w:r>
-        <w:rPr>
-          <w:rFonts w:cstheme="minorHAnsi"/>
-        </w:rPr>
-        <w:t>’ to add this feature</w:t>
-      </w:r>
-      <w:r>
-        <w:rPr>
-          <w:rFonts w:cstheme="minorHAnsi"/>
-        </w:rPr>
-        <w:t xml:space="preserve"> at the command line</w:t>
-      </w:r>
-    </w:p>
-    <w:p>
-      <w:pPr>
-        <w:pStyle w:val="ListParagraph"/>
-        <w:numPr>
-          <w:ilvl w:val="2"/>
-          <w:numId w:val="3"/>
-        </w:numPr>
-        <w:rPr>
-          <w:rFonts w:cstheme="minorHAnsi"/>
-        </w:rPr>
-      </w:pPr>
-      <w:proofErr w:type="spellStart"/>
-      <w:r>
-        <w:rPr>
-          <w:rFonts w:cstheme="minorHAnsi"/>
-        </w:rPr>
-        <w:t>Spikesort</w:t>
-      </w:r>
-      <w:proofErr w:type="spellEnd"/>
-      <w:r>
-        <w:rPr>
-          <w:rFonts w:cstheme="minorHAnsi"/>
-        </w:rPr>
-        <w:t>(</w:t>
-      </w:r>
-      <w:r>
-        <w:rPr>
-          <w:rFonts w:cstheme="minorHAnsi"/>
-        </w:rPr>
-        <w:t>{</w:t>
-      </w:r>
-      <w:r>
-        <w:rPr>
-          <w:rFonts w:cstheme="minorHAnsi"/>
-        </w:rPr>
-        <w:t>‘</w:t>
-      </w:r>
-      <w:proofErr w:type="spellStart"/>
-      <w:r>
-        <w:rPr>
-          <w:rFonts w:cstheme="minorHAnsi"/>
-        </w:rPr>
-        <w:t>datafile.nev</w:t>
-      </w:r>
-      <w:proofErr w:type="spellEnd"/>
-      <w:r>
-        <w:rPr>
-          <w:rFonts w:cstheme="minorHAnsi"/>
-        </w:rPr>
-        <w:t>’</w:t>
-      </w:r>
-      <w:r>
-        <w:rPr>
-          <w:rFonts w:cstheme="minorHAnsi"/>
-        </w:rPr>
-        <w:t>}</w:t>
-      </w:r>
-      <w:r>
-        <w:rPr>
-          <w:rFonts w:cstheme="minorHAnsi"/>
-        </w:rPr>
-        <w:t>, ‘</w:t>
-      </w:r>
-      <w:proofErr w:type="spellStart"/>
-      <w:r>
-        <w:rPr>
-          <w:rFonts w:cstheme="minorHAnsi"/>
-        </w:rPr>
-        <w:t>doTimer</w:t>
-      </w:r>
-      <w:proofErr w:type="spellEnd"/>
-      <w:r>
-        <w:rPr>
-          <w:rFonts w:cstheme="minorHAnsi"/>
-        </w:rPr>
-        <w:t>’</w:t>
-      </w:r>
-      <w:r>
-        <w:rPr>
-          <w:rFonts w:cstheme="minorHAnsi"/>
-        </w:rPr>
-        <w:t>,true</w:t>
-      </w:r>
-      <w:r>
-        <w:rPr>
-          <w:rFonts w:cstheme="minorHAnsi"/>
-        </w:rPr>
-        <w:t>)</w:t>
-      </w:r>
-      <w:r>
-        <w:rPr>
-          <w:rFonts w:cstheme="minorHAnsi"/>
-        </w:rPr>
-        <w:t xml:space="preserve"> </w:t>
-      </w:r>
-    </w:p>
-    <w:p>
-      <w:pPr>
-        <w:pStyle w:val="ListParagraph"/>
-        <w:numPr>
-          <w:ilvl w:val="0"/>
-          <w:numId w:val="3"/>
-        </w:numPr>
-        <w:rPr>
-          <w:rFonts w:cstheme="minorHAnsi"/>
-        </w:rPr>
-      </w:pPr>
-      <w:r>
-        <w:rPr>
-          <w:rFonts w:cstheme="minorHAnsi"/>
-        </w:rPr>
         <w:t>Doubl</w:t>
       </w:r>
       <w:r>
@@ -4316,15 +4162,10 @@
         <w:rPr>
           <w:rFonts w:cstheme="minorHAnsi"/>
         </w:rPr>
-        <w:t xml:space="preserve"> </w:t>
-      </w:r>
-      <w:r>
-        <w:rPr>
-          <w:rFonts w:cstheme="minorHAnsi"/>
-        </w:rPr>
         <w:t>‘</w:t>
       </w:r>
       <w:proofErr w:type="spellStart"/>
+      <w:proofErr w:type="gramStart"/>
       <w:r>
         <w:rPr>
           <w:rFonts w:cstheme="minorHAnsi"/>
@@ -4336,7 +4177,14 @@
         <w:rPr>
           <w:rFonts w:cstheme="minorHAnsi"/>
         </w:rPr>
-        <w:t xml:space="preserve">’: Default is false. </w:t>
+        <w:t>’</w:t>
+      </w:r>
+      <w:proofErr w:type="gramEnd"/>
+      <w:r>
+        <w:rPr>
+          <w:rFonts w:cstheme="minorHAnsi"/>
+        </w:rPr>
+        <w:t xml:space="preserve">: Default is false. </w:t>
       </w:r>
       <w:r>
         <w:rPr>
@@ -4397,12 +4245,6 @@
           <w:rFonts w:cstheme="minorHAnsi"/>
         </w:rPr>
         <w:t>opening the GUI. Thus, a script could do this for many NEV files, caching them for faster sorting later.</w:t>
-      </w:r>
-      <w:r>
-        <w:rPr>
-          <w:rFonts w:cstheme="minorHAnsi"/>
-        </w:rPr>
-        <w:t xml:space="preserve"> </w:t>
       </w:r>
     </w:p>
     <w:p>
@@ -4423,44 +4265,80 @@
         <w:t>‘</w:t>
       </w:r>
       <w:proofErr w:type="spellStart"/>
-      <w:r>
-        <w:rPr>
-          <w:rFonts w:cstheme="minorHAnsi"/>
-        </w:rPr>
-        <w:t>readOnlyChannel</w:t>
+      <w:proofErr w:type="gramStart"/>
+      <w:r>
+        <w:rPr>
+          <w:rFonts w:cstheme="minorHAnsi"/>
+        </w:rPr>
+        <w:t>readOnlyWithNasnet</w:t>
       </w:r>
       <w:proofErr w:type="spellEnd"/>
       <w:r>
         <w:rPr>
           <w:rFonts w:cstheme="minorHAnsi"/>
         </w:rPr>
-        <w:t>’: Specify the channels you want to load. Only valid when ‘</w:t>
+        <w:t>’</w:t>
+      </w:r>
+      <w:proofErr w:type="gramEnd"/>
+      <w:r>
+        <w:rPr>
+          <w:rFonts w:cstheme="minorHAnsi"/>
+        </w:rPr>
+        <w:t>: Default is false. Setting to true loads th</w:t>
+      </w:r>
+      <w:r>
+        <w:rPr>
+          <w:rFonts w:cstheme="minorHAnsi"/>
+        </w:rPr>
+        <w:t xml:space="preserve">e channels, sorts with </w:t>
       </w:r>
       <w:proofErr w:type="spellStart"/>
       <w:r>
         <w:rPr>
           <w:rFonts w:cstheme="minorHAnsi"/>
         </w:rPr>
-        <w:t>readOnly</w:t>
+        <w:t>NASnet</w:t>
       </w:r>
       <w:proofErr w:type="spellEnd"/>
       <w:r>
         <w:rPr>
           <w:rFonts w:cstheme="minorHAnsi"/>
         </w:rPr>
-        <w:t>’ is true. Default is true, wh</w:t>
-      </w:r>
-      <w:r>
-        <w:rPr>
-          <w:rFonts w:cstheme="minorHAnsi"/>
-        </w:rPr>
-        <w:t>ich means all channels</w:t>
-      </w:r>
-      <w:r>
-        <w:rPr>
-          <w:rFonts w:cstheme="minorHAnsi"/>
-        </w:rPr>
-        <w:t>, but you can also list only the channels you want loaded.</w:t>
+        <w:t xml:space="preserve"> (</w:t>
+      </w:r>
+      <w:r>
+        <w:rPr>
+          <w:rFonts w:cstheme="minorHAnsi"/>
+        </w:rPr>
+        <w:t xml:space="preserve">Read more about </w:t>
+      </w:r>
+      <w:proofErr w:type="spellStart"/>
+      <w:r>
+        <w:rPr>
+          <w:rFonts w:cstheme="minorHAnsi"/>
+        </w:rPr>
+        <w:t>NASnet</w:t>
+      </w:r>
+      <w:proofErr w:type="spellEnd"/>
+      <w:r>
+        <w:rPr>
+          <w:rFonts w:cstheme="minorHAnsi"/>
+        </w:rPr>
+        <w:t xml:space="preserve"> sort in sorting options), and saves </w:t>
+      </w:r>
+      <w:proofErr w:type="spellStart"/>
+      <w:r>
+        <w:rPr>
+          <w:rFonts w:cstheme="minorHAnsi"/>
+        </w:rPr>
+        <w:t>thems</w:t>
+      </w:r>
+      <w:proofErr w:type="spellEnd"/>
+      <w:r>
+        <w:rPr>
+          <w:rFonts w:cstheme="minorHAnsi"/>
+        </w:rPr>
+        <w:t xml:space="preserve"> in a temp sort without open the GUI.</w:t>
       </w:r>
     </w:p>
     <w:p>
@@ -4481,54 +4359,86 @@
         <w:t>‘</w:t>
       </w:r>
       <w:proofErr w:type="spellStart"/>
-      <w:r>
-        <w:rPr>
-          <w:rFonts w:cstheme="minorHAnsi"/>
-        </w:rPr>
-        <w:t>writeOnly</w:t>
+      <w:proofErr w:type="gramStart"/>
+      <w:r>
+        <w:rPr>
+          <w:rFonts w:cstheme="minorHAnsi"/>
+        </w:rPr>
+        <w:t>readOnlyWithMoG</w:t>
       </w:r>
       <w:proofErr w:type="spellEnd"/>
       <w:r>
         <w:rPr>
           <w:rFonts w:cstheme="minorHAnsi"/>
         </w:rPr>
-        <w:t>’: Default is false. Specifying it as true enables loading the temp file and writing it automatically</w:t>
-      </w:r>
-      <w:r>
-        <w:rPr>
-          <w:rFonts w:cstheme="minorHAnsi"/>
-        </w:rPr>
-        <w:t xml:space="preserve">, as long as only one valid </w:t>
-      </w:r>
-      <w:r>
-        <w:rPr>
-          <w:rFonts w:cstheme="minorHAnsi"/>
-        </w:rPr>
-        <w:t>temp sort exists</w:t>
-      </w:r>
-      <w:r>
-        <w:rPr>
-          <w:rFonts w:cstheme="minorHAnsi"/>
-        </w:rPr>
-        <w:t xml:space="preserve"> for the NEV file specified</w:t>
-      </w:r>
-      <w:r>
-        <w:rPr>
-          <w:rFonts w:cstheme="minorHAnsi"/>
-        </w:rPr>
-        <w:t xml:space="preserve">. If multiple corresponding temp files </w:t>
-      </w:r>
-      <w:r>
-        <w:rPr>
-          <w:rFonts w:cstheme="minorHAnsi"/>
-        </w:rPr>
-        <w:t xml:space="preserve">are </w:t>
-      </w:r>
-      <w:r>
-        <w:rPr>
-          <w:rFonts w:cstheme="minorHAnsi"/>
-        </w:rPr>
-        <w:t xml:space="preserve">found, writing will be terminated. </w:t>
+        <w:t>’</w:t>
+      </w:r>
+      <w:proofErr w:type="gramEnd"/>
+      <w:r>
+        <w:rPr>
+          <w:rFonts w:cstheme="minorHAnsi"/>
+        </w:rPr>
+        <w:t>: Default is false.</w:t>
+      </w:r>
+      <w:r>
+        <w:rPr>
+          <w:rFonts w:cstheme="minorHAnsi"/>
+        </w:rPr>
+        <w:t xml:space="preserve"> Similar to ‘</w:t>
+      </w:r>
+      <w:proofErr w:type="spellStart"/>
+      <w:r>
+        <w:rPr>
+          <w:rFonts w:cstheme="minorHAnsi"/>
+        </w:rPr>
+        <w:t>readOnlyWithNasnet</w:t>
+      </w:r>
+      <w:proofErr w:type="spellEnd"/>
+      <w:r>
+        <w:rPr>
+          <w:rFonts w:cstheme="minorHAnsi"/>
+        </w:rPr>
+        <w:t xml:space="preserve">’ but sorted with </w:t>
+      </w:r>
+      <w:proofErr w:type="spellStart"/>
+      <w:r>
+        <w:rPr>
+          <w:rFonts w:cstheme="minorHAnsi"/>
+        </w:rPr>
+        <w:t>MoG</w:t>
+      </w:r>
+      <w:proofErr w:type="spellEnd"/>
+      <w:r>
+        <w:rPr>
+          <w:rFonts w:cstheme="minorHAnsi"/>
+        </w:rPr>
+        <w:t xml:space="preserve"> sort (</w:t>
+      </w:r>
+      <w:r>
+        <w:rPr>
+          <w:rFonts w:cstheme="minorHAnsi"/>
+        </w:rPr>
+        <w:t xml:space="preserve">Read more about </w:t>
+      </w:r>
+      <w:proofErr w:type="spellStart"/>
+      <w:r>
+        <w:rPr>
+          <w:rFonts w:cstheme="minorHAnsi"/>
+        </w:rPr>
+        <w:t>MoG</w:t>
+      </w:r>
+      <w:proofErr w:type="spellEnd"/>
+      <w:r>
+        <w:rPr>
+          <w:rFonts w:cstheme="minorHAnsi"/>
+        </w:rPr>
+        <w:t xml:space="preserve"> sort in sorting options)</w:t>
+      </w:r>
+      <w:r>
+        <w:rPr>
+          <w:rFonts w:cstheme="minorHAnsi"/>
+        </w:rPr>
+        <w:t>.</w:t>
       </w:r>
     </w:p>
     <w:p>
@@ -4546,88 +4456,632 @@
         <w:rPr>
           <w:rFonts w:cstheme="minorHAnsi"/>
         </w:rPr>
-        <w:t>Spikesort({‘datafile.nev’},’readOnly’,true,’readOnlyChannel’,[1:10])</w:t>
-      </w:r>
-    </w:p>
-    <w:p>
-      <w:pPr>
-        <w:rPr>
-          <w:rFonts w:cstheme="minorHAnsi"/>
-        </w:rPr>
-      </w:pPr>
-    </w:p>
-    <w:p>
-      <w:pPr>
-        <w:rPr>
-          <w:rFonts w:cstheme="minorHAnsi"/>
-        </w:rPr>
-      </w:pPr>
-    </w:p>
-    <w:p>
-      <w:pPr>
-        <w:rPr>
-          <w:rFonts w:cstheme="minorHAnsi"/>
-        </w:rPr>
-      </w:pPr>
-    </w:p>
-    <w:p>
-      <w:pPr>
-        <w:rPr>
-          <w:rFonts w:cstheme="minorHAnsi"/>
-        </w:rPr>
-      </w:pPr>
-    </w:p>
-    <w:p>
-      <w:pPr>
-        <w:rPr>
-          <w:rFonts w:cstheme="minorHAnsi"/>
-        </w:rPr>
-      </w:pPr>
-    </w:p>
-    <w:p>
-      <w:pPr>
-        <w:rPr>
-          <w:rFonts w:cstheme="minorHAnsi"/>
-        </w:rPr>
-      </w:pPr>
-    </w:p>
-    <w:p>
-      <w:pPr>
-        <w:rPr>
-          <w:rFonts w:cstheme="minorHAnsi"/>
-        </w:rPr>
-      </w:pPr>
-    </w:p>
-    <w:p>
-      <w:pPr>
-        <w:rPr>
-          <w:rFonts w:cstheme="minorHAnsi"/>
-        </w:rPr>
-      </w:pPr>
-    </w:p>
-    <w:p>
-      <w:pPr>
-        <w:rPr>
-          <w:rFonts w:cstheme="minorHAnsi"/>
-        </w:rPr>
-      </w:pPr>
-    </w:p>
-    <w:p>
-      <w:pPr>
-        <w:rPr>
-          <w:rFonts w:cstheme="minorHAnsi"/>
-        </w:rPr>
-      </w:pPr>
-    </w:p>
-    <w:p>
-      <w:pPr>
-        <w:rPr>
-          <w:rFonts w:cstheme="minorHAnsi"/>
-        </w:rPr>
-      </w:pPr>
-    </w:p>
-    <w:p>
-      <w:pPr>
+        <w:t>‘</w:t>
+      </w:r>
+      <w:proofErr w:type="spellStart"/>
+      <w:proofErr w:type="gramStart"/>
+      <w:r>
+        <w:rPr>
+          <w:rFonts w:cstheme="minorHAnsi"/>
+        </w:rPr>
+        <w:t>readOnlyChannel</w:t>
+      </w:r>
+      <w:proofErr w:type="spellEnd"/>
+      <w:r>
+        <w:rPr>
+          <w:rFonts w:cstheme="minorHAnsi"/>
+        </w:rPr>
+        <w:t>’</w:t>
+      </w:r>
+      <w:proofErr w:type="gramEnd"/>
+      <w:r>
+        <w:rPr>
+          <w:rFonts w:cstheme="minorHAnsi"/>
+        </w:rPr>
+        <w:t>: Specify the channels you want to load. Only valid when ‘</w:t>
+      </w:r>
+      <w:proofErr w:type="spellStart"/>
+      <w:r>
+        <w:rPr>
+          <w:rFonts w:cstheme="minorHAnsi"/>
+        </w:rPr>
+        <w:t>readOnly</w:t>
+      </w:r>
+      <w:proofErr w:type="spellEnd"/>
+      <w:r>
+        <w:rPr>
+          <w:rFonts w:cstheme="minorHAnsi"/>
+        </w:rPr>
+        <w:t>’</w:t>
+      </w:r>
+      <w:r>
+        <w:rPr>
+          <w:rFonts w:cstheme="minorHAnsi"/>
+        </w:rPr>
+        <w:t>,</w:t>
+      </w:r>
+      <w:r>
+        <w:rPr>
+          <w:rFonts w:cstheme="minorHAnsi"/>
+        </w:rPr>
+        <w:t xml:space="preserve"> </w:t>
+      </w:r>
+      <w:r>
+        <w:rPr>
+          <w:rFonts w:cstheme="minorHAnsi"/>
+        </w:rPr>
+        <w:t>‘</w:t>
+      </w:r>
+      <w:proofErr w:type="spellStart"/>
+      <w:r>
+        <w:rPr>
+          <w:rFonts w:cstheme="minorHAnsi"/>
+        </w:rPr>
+        <w:t>readOnlyWithNasnet</w:t>
+      </w:r>
+      <w:proofErr w:type="spellEnd"/>
+      <w:r>
+        <w:rPr>
+          <w:rFonts w:cstheme="minorHAnsi"/>
+        </w:rPr>
+        <w:t>’</w:t>
+      </w:r>
+      <w:r>
+        <w:rPr>
+          <w:rFonts w:cstheme="minorHAnsi"/>
+        </w:rPr>
+        <w:t xml:space="preserve"> or ‘</w:t>
+      </w:r>
+      <w:proofErr w:type="spellStart"/>
+      <w:r>
+        <w:rPr>
+          <w:rFonts w:cstheme="minorHAnsi"/>
+        </w:rPr>
+        <w:t>readOnlyWithMoG</w:t>
+      </w:r>
+      <w:proofErr w:type="spellEnd"/>
+      <w:r>
+        <w:rPr>
+          <w:rFonts w:cstheme="minorHAnsi"/>
+        </w:rPr>
+        <w:t>’</w:t>
+      </w:r>
+      <w:r>
+        <w:rPr>
+          <w:rFonts w:cstheme="minorHAnsi"/>
+        </w:rPr>
+        <w:t xml:space="preserve"> is true. Default is true, wh</w:t>
+      </w:r>
+      <w:r>
+        <w:rPr>
+          <w:rFonts w:cstheme="minorHAnsi"/>
+        </w:rPr>
+        <w:t>ich means all channels</w:t>
+      </w:r>
+      <w:r>
+        <w:rPr>
+          <w:rFonts w:cstheme="minorHAnsi"/>
+        </w:rPr>
+        <w:t>, but you can also list only the channels you want loaded.</w:t>
+      </w:r>
+    </w:p>
+    <w:p>
+      <w:pPr>
+        <w:pStyle w:val="ListParagraph"/>
+        <w:numPr>
+          <w:ilvl w:val="0"/>
+          <w:numId w:val="17"/>
+        </w:numPr>
+        <w:rPr>
+          <w:rFonts w:cstheme="minorHAnsi"/>
+        </w:rPr>
+      </w:pPr>
+      <w:r>
+        <w:rPr>
+          <w:rFonts w:cstheme="minorHAnsi"/>
+        </w:rPr>
+        <w:t xml:space="preserve">If more than one of </w:t>
+      </w:r>
+      <w:r>
+        <w:rPr>
+          <w:rFonts w:cstheme="minorHAnsi"/>
+        </w:rPr>
+        <w:t>‘</w:t>
+      </w:r>
+      <w:proofErr w:type="spellStart"/>
+      <w:r>
+        <w:rPr>
+          <w:rFonts w:cstheme="minorHAnsi"/>
+        </w:rPr>
+        <w:t>readOnly</w:t>
+      </w:r>
+      <w:proofErr w:type="spellEnd"/>
+      <w:r>
+        <w:rPr>
+          <w:rFonts w:cstheme="minorHAnsi"/>
+        </w:rPr>
+        <w:t>’</w:t>
+      </w:r>
+      <w:r>
+        <w:rPr>
+          <w:rFonts w:cstheme="minorHAnsi"/>
+        </w:rPr>
+        <w:t>,</w:t>
+      </w:r>
+      <w:r>
+        <w:rPr>
+          <w:rFonts w:cstheme="minorHAnsi"/>
+        </w:rPr>
+        <w:t xml:space="preserve"> </w:t>
+      </w:r>
+      <w:r>
+        <w:rPr>
+          <w:rFonts w:cstheme="minorHAnsi"/>
+        </w:rPr>
+        <w:t>‘</w:t>
+      </w:r>
+      <w:proofErr w:type="spellStart"/>
+      <w:r>
+        <w:rPr>
+          <w:rFonts w:cstheme="minorHAnsi"/>
+        </w:rPr>
+        <w:t>readOnlyWithNasnet</w:t>
+      </w:r>
+      <w:proofErr w:type="spellEnd"/>
+      <w:r>
+        <w:rPr>
+          <w:rFonts w:cstheme="minorHAnsi"/>
+        </w:rPr>
+        <w:t xml:space="preserve">’ </w:t>
+      </w:r>
+      <w:r>
+        <w:rPr>
+          <w:rFonts w:cstheme="minorHAnsi"/>
+        </w:rPr>
+        <w:t>and</w:t>
+      </w:r>
+      <w:r>
+        <w:rPr>
+          <w:rFonts w:cstheme="minorHAnsi"/>
+        </w:rPr>
+        <w:t xml:space="preserve"> ‘</w:t>
+      </w:r>
+      <w:proofErr w:type="spellStart"/>
+      <w:r>
+        <w:rPr>
+          <w:rFonts w:cstheme="minorHAnsi"/>
+        </w:rPr>
+        <w:t>readOnlyWithMoG</w:t>
+      </w:r>
+      <w:proofErr w:type="spellEnd"/>
+      <w:r>
+        <w:rPr>
+          <w:rFonts w:cstheme="minorHAnsi"/>
+        </w:rPr>
+        <w:t>’</w:t>
+      </w:r>
+      <w:r>
+        <w:rPr>
+          <w:rFonts w:cstheme="minorHAnsi"/>
+        </w:rPr>
+        <w:t xml:space="preserve"> are set to true. The priority order should be </w:t>
+      </w:r>
+      <w:proofErr w:type="spellStart"/>
+      <w:r>
+        <w:rPr>
+          <w:rFonts w:cstheme="minorHAnsi"/>
+        </w:rPr>
+        <w:t>MoG</w:t>
+      </w:r>
+      <w:proofErr w:type="spellEnd"/>
+      <w:r>
+        <w:rPr>
+          <w:rFonts w:cstheme="minorHAnsi"/>
+        </w:rPr>
+        <w:t xml:space="preserve">, </w:t>
+      </w:r>
+      <w:proofErr w:type="spellStart"/>
+      <w:r>
+        <w:rPr>
+          <w:rFonts w:cstheme="minorHAnsi"/>
+        </w:rPr>
+        <w:t>Nasnet</w:t>
+      </w:r>
+      <w:proofErr w:type="spellEnd"/>
+      <w:r>
+        <w:rPr>
+          <w:rFonts w:cstheme="minorHAnsi"/>
+        </w:rPr>
+        <w:t xml:space="preserve">, </w:t>
+      </w:r>
+      <w:proofErr w:type="spellStart"/>
+      <w:r>
+        <w:rPr>
+          <w:rFonts w:cstheme="minorHAnsi"/>
+        </w:rPr>
+        <w:t>readOnly</w:t>
+      </w:r>
+      <w:proofErr w:type="spellEnd"/>
+      <w:r>
+        <w:rPr>
+          <w:rFonts w:cstheme="minorHAnsi"/>
+        </w:rPr>
+        <w:t xml:space="preserve"> and it only </w:t>
+      </w:r>
+      <w:proofErr w:type="gramStart"/>
+      <w:r>
+        <w:rPr>
+          <w:rFonts w:cstheme="minorHAnsi"/>
+        </w:rPr>
+        <w:t>choose</w:t>
+      </w:r>
+      <w:proofErr w:type="gramEnd"/>
+      <w:r>
+        <w:rPr>
+          <w:rFonts w:cstheme="minorHAnsi"/>
+        </w:rPr>
+        <w:t xml:space="preserve"> the highest priority to apply.</w:t>
+      </w:r>
+    </w:p>
+    <w:p>
+      <w:pPr>
+        <w:pStyle w:val="ListParagraph"/>
+        <w:numPr>
+          <w:ilvl w:val="0"/>
+          <w:numId w:val="17"/>
+        </w:numPr>
+        <w:rPr>
+          <w:rFonts w:cstheme="minorHAnsi"/>
+        </w:rPr>
+      </w:pPr>
+      <w:r>
+        <w:rPr>
+          <w:rFonts w:cstheme="minorHAnsi"/>
+        </w:rPr>
+        <w:t>‘</w:t>
+      </w:r>
+      <w:proofErr w:type="spellStart"/>
+      <w:proofErr w:type="gramStart"/>
+      <w:r>
+        <w:rPr>
+          <w:rFonts w:cstheme="minorHAnsi"/>
+        </w:rPr>
+        <w:t>writeOnly</w:t>
+      </w:r>
+      <w:proofErr w:type="spellEnd"/>
+      <w:r>
+        <w:rPr>
+          <w:rFonts w:cstheme="minorHAnsi"/>
+        </w:rPr>
+        <w:t>’</w:t>
+      </w:r>
+      <w:proofErr w:type="gramEnd"/>
+      <w:r>
+        <w:rPr>
+          <w:rFonts w:cstheme="minorHAnsi"/>
+        </w:rPr>
+        <w:t>: Default is false. Specifying it as true enables loading the temp file and writing it automatically</w:t>
+      </w:r>
+      <w:r>
+        <w:rPr>
+          <w:rFonts w:cstheme="minorHAnsi"/>
+        </w:rPr>
+        <w:t xml:space="preserve">, as long as only one valid </w:t>
+      </w:r>
+      <w:r>
+        <w:rPr>
+          <w:rFonts w:cstheme="minorHAnsi"/>
+        </w:rPr>
+        <w:t>temp sort exists</w:t>
+      </w:r>
+      <w:r>
+        <w:rPr>
+          <w:rFonts w:cstheme="minorHAnsi"/>
+        </w:rPr>
+        <w:t xml:space="preserve"> for the NEV file specified</w:t>
+      </w:r>
+      <w:r>
+        <w:rPr>
+          <w:rFonts w:cstheme="minorHAnsi"/>
+        </w:rPr>
+        <w:t xml:space="preserve">. If multiple corresponding temp files </w:t>
+      </w:r>
+      <w:r>
+        <w:rPr>
+          <w:rFonts w:cstheme="minorHAnsi"/>
+        </w:rPr>
+        <w:t xml:space="preserve">are </w:t>
+      </w:r>
+      <w:r>
+        <w:rPr>
+          <w:rFonts w:cstheme="minorHAnsi"/>
+        </w:rPr>
+        <w:t xml:space="preserve">found, writing will be terminated. </w:t>
+      </w:r>
+    </w:p>
+    <w:p>
+      <w:pPr>
+        <w:pStyle w:val="ListParagraph"/>
+        <w:numPr>
+          <w:ilvl w:val="0"/>
+          <w:numId w:val="17"/>
+        </w:numPr>
+        <w:rPr>
+          <w:rFonts w:cstheme="minorHAnsi"/>
+        </w:rPr>
+      </w:pPr>
+      <w:r>
+        <w:rPr>
+          <w:rFonts w:cstheme="minorHAnsi"/>
+        </w:rPr>
+        <w:t>Examples:</w:t>
+      </w:r>
+    </w:p>
+    <w:p>
+      <w:pPr>
+        <w:pStyle w:val="ListParagraph"/>
+        <w:rPr>
+          <w:rFonts w:cstheme="minorHAnsi"/>
+        </w:rPr>
+      </w:pPr>
+      <w:proofErr w:type="spellStart"/>
+      <w:proofErr w:type="gramStart"/>
+      <w:r>
+        <w:t>spikesort</w:t>
+      </w:r>
+      <w:proofErr w:type="spellEnd"/>
+      <w:proofErr w:type="gramEnd"/>
+      <w:r>
+        <w:t>(</w:t>
+      </w:r>
+      <w:r>
+        <w:rPr>
+          <w:rFonts w:cstheme="minorHAnsi"/>
+        </w:rPr>
+        <w:t>{</w:t>
+      </w:r>
+      <w:r>
+        <w:rPr>
+          <w:rFonts w:cstheme="minorHAnsi"/>
+        </w:rPr>
+        <w:t>‘</w:t>
+      </w:r>
+      <w:proofErr w:type="spellStart"/>
+      <w:r>
+        <w:rPr>
+          <w:rFonts w:cstheme="minorHAnsi"/>
+        </w:rPr>
+        <w:t>datafile.nev</w:t>
+      </w:r>
+      <w:proofErr w:type="spellEnd"/>
+      <w:r>
+        <w:rPr>
+          <w:rFonts w:cstheme="minorHAnsi"/>
+        </w:rPr>
+        <w:t>’</w:t>
+      </w:r>
+      <w:r>
+        <w:rPr>
+          <w:rFonts w:cstheme="minorHAnsi"/>
+        </w:rPr>
+        <w:t>}</w:t>
+      </w:r>
+      <w:r>
+        <w:rPr>
+          <w:rFonts w:cstheme="minorHAnsi"/>
+        </w:rPr>
+        <w:t>,’readOnly’,true,’readOnlyChannel’,1:10)</w:t>
+      </w:r>
+    </w:p>
+    <w:p>
+      <w:pPr>
+        <w:pStyle w:val="ListParagraph"/>
+        <w:rPr>
+          <w:rFonts w:cstheme="minorHAnsi"/>
+        </w:rPr>
+      </w:pPr>
+      <w:proofErr w:type="spellStart"/>
+      <w:proofErr w:type="gramStart"/>
+      <w:r>
+        <w:t>spikesort</w:t>
+      </w:r>
+      <w:proofErr w:type="spellEnd"/>
+      <w:proofErr w:type="gramEnd"/>
+      <w:r>
+        <w:t>(</w:t>
+      </w:r>
+      <w:r>
+        <w:rPr>
+          <w:rFonts w:cstheme="minorHAnsi"/>
+        </w:rPr>
+        <w:t>{</w:t>
+      </w:r>
+      <w:r>
+        <w:rPr>
+          <w:rFonts w:cstheme="minorHAnsi"/>
+        </w:rPr>
+        <w:t>‘</w:t>
+      </w:r>
+      <w:proofErr w:type="spellStart"/>
+      <w:r>
+        <w:rPr>
+          <w:rFonts w:cstheme="minorHAnsi"/>
+        </w:rPr>
+        <w:t>datafile.nev</w:t>
+      </w:r>
+      <w:proofErr w:type="spellEnd"/>
+      <w:r>
+        <w:rPr>
+          <w:rFonts w:cstheme="minorHAnsi"/>
+        </w:rPr>
+        <w:t>’</w:t>
+      </w:r>
+      <w:r>
+        <w:rPr>
+          <w:rFonts w:cstheme="minorHAnsi"/>
+        </w:rPr>
+        <w:t>}</w:t>
+      </w:r>
+      <w:r>
+        <w:rPr>
+          <w:rFonts w:cstheme="minorHAnsi"/>
+        </w:rPr>
+        <w:t>,’readOnlyWithNasnet’,true,’readOnlyChannel’,1:10,’gamma’,0.2,’net’, 'UberNet_N50_L1_', ‘</w:t>
+      </w:r>
+      <w:proofErr w:type="spellStart"/>
+      <w:r>
+        <w:rPr>
+          <w:rFonts w:cstheme="minorHAnsi"/>
+        </w:rPr>
+        <w:t>sortCode</w:t>
+      </w:r>
+      <w:proofErr w:type="spellEnd"/>
+      <w:r>
+        <w:rPr>
+          <w:rFonts w:cstheme="minorHAnsi"/>
+        </w:rPr>
+        <w:t>’, [ 255 0])</w:t>
+      </w:r>
+    </w:p>
+    <w:p>
+      <w:pPr>
+        <w:pStyle w:val="ListParagraph"/>
+        <w:rPr>
+          <w:rFonts w:cstheme="minorHAnsi"/>
+        </w:rPr>
+      </w:pPr>
+      <w:proofErr w:type="spellStart"/>
+      <w:proofErr w:type="gramStart"/>
+      <w:r>
+        <w:t>spikesort</w:t>
+      </w:r>
+      <w:proofErr w:type="spellEnd"/>
+      <w:proofErr w:type="gramEnd"/>
+      <w:r>
+        <w:t>(</w:t>
+      </w:r>
+      <w:r>
+        <w:rPr>
+          <w:rFonts w:cstheme="minorHAnsi"/>
+        </w:rPr>
+        <w:t>{</w:t>
+      </w:r>
+      <w:r>
+        <w:rPr>
+          <w:rFonts w:cstheme="minorHAnsi"/>
+        </w:rPr>
+        <w:t>‘</w:t>
+      </w:r>
+      <w:proofErr w:type="spellStart"/>
+      <w:r>
+        <w:rPr>
+          <w:rFonts w:cstheme="minorHAnsi"/>
+        </w:rPr>
+        <w:t>datafile.nev</w:t>
+      </w:r>
+      <w:proofErr w:type="spellEnd"/>
+      <w:r>
+        <w:rPr>
+          <w:rFonts w:cstheme="minorHAnsi"/>
+        </w:rPr>
+        <w:t>’</w:t>
+      </w:r>
+      <w:r>
+        <w:rPr>
+          <w:rFonts w:cstheme="minorHAnsi"/>
+        </w:rPr>
+        <w:t>}</w:t>
+      </w:r>
+      <w:r>
+        <w:rPr>
+          <w:rFonts w:cstheme="minorHAnsi"/>
+        </w:rPr>
+        <w:t>,’readOnlyWithMoG’,true,’readOnlyChannel’,1:10, ’gamma’,0.2,’net’, 'UberNet_N50_L1_', ‘</w:t>
+      </w:r>
+      <w:proofErr w:type="spellStart"/>
+      <w:r>
+        <w:rPr>
+          <w:rFonts w:cstheme="minorHAnsi"/>
+        </w:rPr>
+        <w:t>sortCode</w:t>
+      </w:r>
+      <w:proofErr w:type="spellEnd"/>
+      <w:r>
+        <w:rPr>
+          <w:rFonts w:cstheme="minorHAnsi"/>
+        </w:rPr>
+        <w:t>’, [ 255 0])</w:t>
+      </w:r>
+    </w:p>
+    <w:p>
+      <w:pPr>
+        <w:ind w:firstLine="720"/>
+      </w:pPr>
+      <w:proofErr w:type="spellStart"/>
+      <w:proofErr w:type="gramStart"/>
+      <w:r>
+        <w:t>spikesort</w:t>
+      </w:r>
+      <w:proofErr w:type="spellEnd"/>
+      <w:proofErr w:type="gramEnd"/>
+      <w:r>
+        <w:t>(</w:t>
+      </w:r>
+      <w:r>
+        <w:rPr>
+          <w:rFonts w:cstheme="minorHAnsi"/>
+        </w:rPr>
+        <w:t>{</w:t>
+      </w:r>
+      <w:r>
+        <w:rPr>
+          <w:rFonts w:cstheme="minorHAnsi"/>
+        </w:rPr>
+        <w:t>‘</w:t>
+      </w:r>
+      <w:proofErr w:type="spellStart"/>
+      <w:r>
+        <w:rPr>
+          <w:rFonts w:cstheme="minorHAnsi"/>
+        </w:rPr>
+        <w:t>datafile.nev</w:t>
+      </w:r>
+      <w:proofErr w:type="spellEnd"/>
+      <w:r>
+        <w:rPr>
+          <w:rFonts w:cstheme="minorHAnsi"/>
+        </w:rPr>
+        <w:t>’</w:t>
+      </w:r>
+      <w:r>
+        <w:rPr>
+          <w:rFonts w:cstheme="minorHAnsi"/>
+        </w:rPr>
+        <w:t>},’</w:t>
+      </w:r>
+      <w:proofErr w:type="spellStart"/>
+      <w:r>
+        <w:rPr>
+          <w:rFonts w:cstheme="minorHAnsi"/>
+        </w:rPr>
+        <w:t>writeOnly</w:t>
+      </w:r>
+      <w:proofErr w:type="spellEnd"/>
+      <w:r>
+        <w:rPr>
+          <w:rFonts w:cstheme="minorHAnsi"/>
+        </w:rPr>
+        <w:t>’,true)</w:t>
+      </w:r>
+    </w:p>
+    <w:p>
+      <w:pPr>
+        <w:pStyle w:val="ListParagraph"/>
+      </w:pPr>
+    </w:p>
+    <w:p>
+      <w:pPr>
+        <w:pStyle w:val="ListParagraph"/>
         <w:rPr>
           <w:rFonts w:cstheme="minorHAnsi"/>
         </w:rPr>
@@ -4792,7 +5246,7 @@
               </wp:anchor>
             </w:drawing>
           </mc:Choice>
-          <mc:Fallback xmlns:w16se="http://schemas.microsoft.com/office/word/2015/wordml/symex" xmlns:w16cid="http://schemas.microsoft.com/office/word/2016/wordml/cid" xmlns:w15="http://schemas.microsoft.com/office/word/2012/wordml" xmlns:am3d="http://schemas.microsoft.com/office/drawing/2017/model3d" xmlns:aink="http://schemas.microsoft.com/office/drawing/2016/ink" xmlns:cx8="http://schemas.microsoft.com/office/drawing/2016/5/14/chartex" xmlns:cx7="http://schemas.microsoft.com/office/drawing/2016/5/13/chartex" xmlns:cx6="http://schemas.microsoft.com/office/drawing/2016/5/12/chartex" xmlns:cx5="http://schemas.microsoft.com/office/drawing/2016/5/11/chartex" xmlns:cx4="http://schemas.microsoft.com/office/drawing/2016/5/10/chartex" xmlns:cx3="http://schemas.microsoft.com/office/drawing/2016/5/9/chartex" xmlns:cx2="http://schemas.microsoft.com/office/drawing/2015/10/21/chartex" xmlns:cx1="http://schemas.microsoft.com/office/drawing/2015/9/8/chartex" xmlns:cx="http://schemas.microsoft.com/office/drawing/2014/chartex">
+          <mc:Fallback xmlns:cx="http://schemas.microsoft.com/office/drawing/2014/chartex" xmlns:cx1="http://schemas.microsoft.com/office/drawing/2015/9/8/chartex" xmlns:cx2="http://schemas.microsoft.com/office/drawing/2015/10/21/chartex" xmlns:cx3="http://schemas.microsoft.com/office/drawing/2016/5/9/chartex" xmlns:cx4="http://schemas.microsoft.com/office/drawing/2016/5/10/chartex" xmlns:cx5="http://schemas.microsoft.com/office/drawing/2016/5/11/chartex" xmlns:cx6="http://schemas.microsoft.com/office/drawing/2016/5/12/chartex" xmlns:cx7="http://schemas.microsoft.com/office/drawing/2016/5/13/chartex" xmlns:cx8="http://schemas.microsoft.com/office/drawing/2016/5/14/chartex" xmlns:aink="http://schemas.microsoft.com/office/drawing/2016/ink" xmlns:am3d="http://schemas.microsoft.com/office/drawing/2017/model3d" xmlns:w15="http://schemas.microsoft.com/office/word/2012/wordml" xmlns:w16cid="http://schemas.microsoft.com/office/word/2016/wordml/cid" xmlns:w16se="http://schemas.microsoft.com/office/word/2015/wordml/symex">
             <w:pict>
               <v:group w14:anchorId="6D6501C5" id="_x0000_s1043" style="position:absolute;margin-left:378pt;margin-top:41.45pt;width:109.35pt;height:258.65pt;z-index:251658240;mso-position-horizontal-relative:text;mso-position-vertical-relative:text" coordorigin=",323" coordsize="15988,29990" o:gfxdata="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">
                 <v:shape id="图片 7" o:spid="_x0000_s1044" type="#_x0000_t75" style="position:absolute;top:323;width:15988;height:27851;visibility:visible;mso-wrap-style:square" o:gfxdata="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">
@@ -5055,7 +5509,7 @@
               </wp:anchor>
             </w:drawing>
           </mc:Choice>
-          <mc:Fallback xmlns:w16se="http://schemas.microsoft.com/office/word/2015/wordml/symex" xmlns:w16cid="http://schemas.microsoft.com/office/word/2016/wordml/cid" xmlns:w15="http://schemas.microsoft.com/office/word/2012/wordml" xmlns:am3d="http://schemas.microsoft.com/office/drawing/2017/model3d" xmlns:aink="http://schemas.microsoft.com/office/drawing/2016/ink" xmlns:cx8="http://schemas.microsoft.com/office/drawing/2016/5/14/chartex" xmlns:cx7="http://schemas.microsoft.com/office/drawing/2016/5/13/chartex" xmlns:cx6="http://schemas.microsoft.com/office/drawing/2016/5/12/chartex" xmlns:cx5="http://schemas.microsoft.com/office/drawing/2016/5/11/chartex" xmlns:cx4="http://schemas.microsoft.com/office/drawing/2016/5/10/chartex" xmlns:cx3="http://schemas.microsoft.com/office/drawing/2016/5/9/chartex" xmlns:cx2="http://schemas.microsoft.com/office/drawing/2015/10/21/chartex" xmlns:cx1="http://schemas.microsoft.com/office/drawing/2015/9/8/chartex" xmlns:cx="http://schemas.microsoft.com/office/drawing/2014/chartex">
+          <mc:Fallback xmlns:cx="http://schemas.microsoft.com/office/drawing/2014/chartex" xmlns:cx1="http://schemas.microsoft.com/office/drawing/2015/9/8/chartex" xmlns:cx2="http://schemas.microsoft.com/office/drawing/2015/10/21/chartex" xmlns:cx3="http://schemas.microsoft.com/office/drawing/2016/5/9/chartex" xmlns:cx4="http://schemas.microsoft.com/office/drawing/2016/5/10/chartex" xmlns:cx5="http://schemas.microsoft.com/office/drawing/2016/5/11/chartex" xmlns:cx6="http://schemas.microsoft.com/office/drawing/2016/5/12/chartex" xmlns:cx7="http://schemas.microsoft.com/office/drawing/2016/5/13/chartex" xmlns:cx8="http://schemas.microsoft.com/office/drawing/2016/5/14/chartex" xmlns:aink="http://schemas.microsoft.com/office/drawing/2016/ink" xmlns:am3d="http://schemas.microsoft.com/office/drawing/2017/model3d" xmlns:w15="http://schemas.microsoft.com/office/word/2012/wordml" xmlns:w16cid="http://schemas.microsoft.com/office/word/2016/wordml/cid" xmlns:w16se="http://schemas.microsoft.com/office/word/2015/wordml/symex">
             <w:pict>
               <v:group w14:anchorId="7BE18E47" id="_x0000_s1046" style="position:absolute;margin-left:0;margin-top:.85pt;width:328.15pt;height:82.6pt;z-index:251426816;mso-position-horizontal-relative:text;mso-position-vertical-relative:text" coordsize="52654,11589" o:gfxdata="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">
                 <v:shape id="图片 6" o:spid="_x0000_s1047" type="#_x0000_t75" style="position:absolute;width:52654;height:8382;visibility:visible;mso-wrap-style:square" o:gfxdata="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">
@@ -5256,7 +5710,7 @@
               </wp:anchor>
             </w:drawing>
           </mc:Choice>
-          <mc:Fallback xmlns:w16se="http://schemas.microsoft.com/office/word/2015/wordml/symex" xmlns:w16cid="http://schemas.microsoft.com/office/word/2016/wordml/cid" xmlns:w15="http://schemas.microsoft.com/office/word/2012/wordml" xmlns:am3d="http://schemas.microsoft.com/office/drawing/2017/model3d" xmlns:aink="http://schemas.microsoft.com/office/drawing/2016/ink" xmlns:cx8="http://schemas.microsoft.com/office/drawing/2016/5/14/chartex" xmlns:cx7="http://schemas.microsoft.com/office/drawing/2016/5/13/chartex" xmlns:cx6="http://schemas.microsoft.com/office/drawing/2016/5/12/chartex" xmlns:cx5="http://schemas.microsoft.com/office/drawing/2016/5/11/chartex" xmlns:cx4="http://schemas.microsoft.com/office/drawing/2016/5/10/chartex" xmlns:cx3="http://schemas.microsoft.com/office/drawing/2016/5/9/chartex" xmlns:cx2="http://schemas.microsoft.com/office/drawing/2015/10/21/chartex" xmlns:cx1="http://schemas.microsoft.com/office/drawing/2015/9/8/chartex" xmlns:cx="http://schemas.microsoft.com/office/drawing/2014/chartex">
+          <mc:Fallback xmlns:cx="http://schemas.microsoft.com/office/drawing/2014/chartex" xmlns:cx1="http://schemas.microsoft.com/office/drawing/2015/9/8/chartex" xmlns:cx2="http://schemas.microsoft.com/office/drawing/2015/10/21/chartex" xmlns:cx3="http://schemas.microsoft.com/office/drawing/2016/5/9/chartex" xmlns:cx4="http://schemas.microsoft.com/office/drawing/2016/5/10/chartex" xmlns:cx5="http://schemas.microsoft.com/office/drawing/2016/5/11/chartex" xmlns:cx6="http://schemas.microsoft.com/office/drawing/2016/5/12/chartex" xmlns:cx7="http://schemas.microsoft.com/office/drawing/2016/5/13/chartex" xmlns:cx8="http://schemas.microsoft.com/office/drawing/2016/5/14/chartex" xmlns:aink="http://schemas.microsoft.com/office/drawing/2016/ink" xmlns:am3d="http://schemas.microsoft.com/office/drawing/2017/model3d" xmlns:w15="http://schemas.microsoft.com/office/word/2012/wordml" xmlns:w16cid="http://schemas.microsoft.com/office/word/2016/wordml/cid" xmlns:w16se="http://schemas.microsoft.com/office/word/2015/wordml/symex">
             <w:pict>
               <v:group w14:anchorId="323FCE12" id="Group 4" o:spid="_x0000_s1049" style="position:absolute;margin-left:0;margin-top:2.95pt;width:328.95pt;height:75.75pt;z-index:251430912;mso-position-horizontal-relative:text;mso-position-vertical-relative:text" coordorigin=",15664" coordsize="52743,11556" o:gfxdata="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">
                 <v:shape id="图片 11" o:spid="_x0000_s1050" type="#_x0000_t75" style="position:absolute;top:15664;width:52743;height:8395;visibility:visible;mso-wrap-style:square" o:gfxdata="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">
@@ -5746,7 +6200,7 @@
               </wp:anchor>
             </w:drawing>
           </mc:Choice>
-          <mc:Fallback xmlns:w16se="http://schemas.microsoft.com/office/word/2015/wordml/symex" xmlns:w16cid="http://schemas.microsoft.com/office/word/2016/wordml/cid" xmlns:w15="http://schemas.microsoft.com/office/word/2012/wordml" xmlns:am3d="http://schemas.microsoft.com/office/drawing/2017/model3d" xmlns:aink="http://schemas.microsoft.com/office/drawing/2016/ink" xmlns:cx8="http://schemas.microsoft.com/office/drawing/2016/5/14/chartex" xmlns:cx7="http://schemas.microsoft.com/office/drawing/2016/5/13/chartex" xmlns:cx6="http://schemas.microsoft.com/office/drawing/2016/5/12/chartex" xmlns:cx5="http://schemas.microsoft.com/office/drawing/2016/5/11/chartex" xmlns:cx4="http://schemas.microsoft.com/office/drawing/2016/5/10/chartex" xmlns:cx3="http://schemas.microsoft.com/office/drawing/2016/5/9/chartex" xmlns:cx2="http://schemas.microsoft.com/office/drawing/2015/10/21/chartex" xmlns:cx1="http://schemas.microsoft.com/office/drawing/2015/9/8/chartex" xmlns:cx="http://schemas.microsoft.com/office/drawing/2014/chartex">
+          <mc:Fallback xmlns:cx="http://schemas.microsoft.com/office/drawing/2014/chartex" xmlns:cx1="http://schemas.microsoft.com/office/drawing/2015/9/8/chartex" xmlns:cx2="http://schemas.microsoft.com/office/drawing/2015/10/21/chartex" xmlns:cx3="http://schemas.microsoft.com/office/drawing/2016/5/9/chartex" xmlns:cx4="http://schemas.microsoft.com/office/drawing/2016/5/10/chartex" xmlns:cx5="http://schemas.microsoft.com/office/drawing/2016/5/11/chartex" xmlns:cx6="http://schemas.microsoft.com/office/drawing/2016/5/12/chartex" xmlns:cx7="http://schemas.microsoft.com/office/drawing/2016/5/13/chartex" xmlns:cx8="http://schemas.microsoft.com/office/drawing/2016/5/14/chartex" xmlns:aink="http://schemas.microsoft.com/office/drawing/2016/ink" xmlns:am3d="http://schemas.microsoft.com/office/drawing/2017/model3d" xmlns:w15="http://schemas.microsoft.com/office/word/2012/wordml" xmlns:w16cid="http://schemas.microsoft.com/office/word/2016/wordml/cid" xmlns:w16se="http://schemas.microsoft.com/office/word/2015/wordml/symex">
             <w:pict>
               <v:group w14:anchorId="693AC124" id="Group 19" o:spid="_x0000_s1052" style="position:absolute;margin-left:5in;margin-top:-9pt;width:171pt;height:120.2pt;z-index:251880448;mso-position-horizontal-relative:text;mso-position-vertical-relative:text;mso-height-relative:margin" coordsize="21717,15265" o:gfxdata="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">
                 <v:shape id="Picture 1" o:spid="_x0000_s1053" type="#_x0000_t75" alt="Aphid:Users:smithlab:Desktop:Screen Shot 2019-05-14 at 12.22.07 PM.png" style="position:absolute;width:21717;height:13182;visibility:visible;mso-wrap-style:square" o:gfxdata="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">
@@ -6025,7 +6479,7 @@
               </wp:anchor>
             </w:drawing>
           </mc:Choice>
-          <mc:Fallback xmlns:w16se="http://schemas.microsoft.com/office/word/2015/wordml/symex" xmlns:w16cid="http://schemas.microsoft.com/office/word/2016/wordml/cid" xmlns:w15="http://schemas.microsoft.com/office/word/2012/wordml" xmlns:am3d="http://schemas.microsoft.com/office/drawing/2017/model3d" xmlns:aink="http://schemas.microsoft.com/office/drawing/2016/ink" xmlns:cx8="http://schemas.microsoft.com/office/drawing/2016/5/14/chartex" xmlns:cx7="http://schemas.microsoft.com/office/drawing/2016/5/13/chartex" xmlns:cx6="http://schemas.microsoft.com/office/drawing/2016/5/12/chartex" xmlns:cx5="http://schemas.microsoft.com/office/drawing/2016/5/11/chartex" xmlns:cx4="http://schemas.microsoft.com/office/drawing/2016/5/10/chartex" xmlns:cx3="http://schemas.microsoft.com/office/drawing/2016/5/9/chartex" xmlns:cx2="http://schemas.microsoft.com/office/drawing/2015/10/21/chartex" xmlns:cx1="http://schemas.microsoft.com/office/drawing/2015/9/8/chartex" xmlns:cx="http://schemas.microsoft.com/office/drawing/2014/chartex">
+          <mc:Fallback xmlns:cx="http://schemas.microsoft.com/office/drawing/2014/chartex" xmlns:cx1="http://schemas.microsoft.com/office/drawing/2015/9/8/chartex" xmlns:cx2="http://schemas.microsoft.com/office/drawing/2015/10/21/chartex" xmlns:cx3="http://schemas.microsoft.com/office/drawing/2016/5/9/chartex" xmlns:cx4="http://schemas.microsoft.com/office/drawing/2016/5/10/chartex" xmlns:cx5="http://schemas.microsoft.com/office/drawing/2016/5/11/chartex" xmlns:cx6="http://schemas.microsoft.com/office/drawing/2016/5/12/chartex" xmlns:cx7="http://schemas.microsoft.com/office/drawing/2016/5/13/chartex" xmlns:cx8="http://schemas.microsoft.com/office/drawing/2016/5/14/chartex" xmlns:aink="http://schemas.microsoft.com/office/drawing/2016/ink" xmlns:am3d="http://schemas.microsoft.com/office/drawing/2017/model3d" xmlns:w15="http://schemas.microsoft.com/office/word/2012/wordml" xmlns:w16cid="http://schemas.microsoft.com/office/word/2016/wordml/cid" xmlns:w16se="http://schemas.microsoft.com/office/word/2015/wordml/symex">
             <w:pict>
               <v:group w14:anchorId="681A0ED3" id="Group 27" o:spid="_x0000_s1055" style="position:absolute;left:0;text-align:left;margin-left:294.05pt;margin-top:58.8pt;width:261pt;height:111.2pt;z-index:251882496;mso-position-horizontal-relative:text;mso-position-vertical-relative:text" coordsize="33147,14122" o:gfxdata="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">
                 <v:shape id="Picture 4" o:spid="_x0000_s1056" type="#_x0000_t75" style="position:absolute;width:33147;height:11849;visibility:visible;mso-wrap-style:square" o:gfxdata="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">
@@ -7301,7 +7755,7 @@
               </wp:anchor>
             </w:drawing>
           </mc:Choice>
-          <mc:Fallback xmlns:w16se="http://schemas.microsoft.com/office/word/2015/wordml/symex" xmlns:w16cid="http://schemas.microsoft.com/office/word/2016/wordml/cid" xmlns:w15="http://schemas.microsoft.com/office/word/2012/wordml" xmlns:am3d="http://schemas.microsoft.com/office/drawing/2017/model3d" xmlns:aink="http://schemas.microsoft.com/office/drawing/2016/ink" xmlns:cx8="http://schemas.microsoft.com/office/drawing/2016/5/14/chartex" xmlns:cx7="http://schemas.microsoft.com/office/drawing/2016/5/13/chartex" xmlns:cx6="http://schemas.microsoft.com/office/drawing/2016/5/12/chartex" xmlns:cx5="http://schemas.microsoft.com/office/drawing/2016/5/11/chartex" xmlns:cx4="http://schemas.microsoft.com/office/drawing/2016/5/10/chartex" xmlns:cx3="http://schemas.microsoft.com/office/drawing/2016/5/9/chartex" xmlns:cx2="http://schemas.microsoft.com/office/drawing/2015/10/21/chartex" xmlns:cx1="http://schemas.microsoft.com/office/drawing/2015/9/8/chartex" xmlns:cx="http://schemas.microsoft.com/office/drawing/2014/chartex">
+          <mc:Fallback xmlns:cx="http://schemas.microsoft.com/office/drawing/2014/chartex" xmlns:cx1="http://schemas.microsoft.com/office/drawing/2015/9/8/chartex" xmlns:cx2="http://schemas.microsoft.com/office/drawing/2015/10/21/chartex" xmlns:cx3="http://schemas.microsoft.com/office/drawing/2016/5/9/chartex" xmlns:cx4="http://schemas.microsoft.com/office/drawing/2016/5/10/chartex" xmlns:cx5="http://schemas.microsoft.com/office/drawing/2016/5/11/chartex" xmlns:cx6="http://schemas.microsoft.com/office/drawing/2016/5/12/chartex" xmlns:cx7="http://schemas.microsoft.com/office/drawing/2016/5/13/chartex" xmlns:cx8="http://schemas.microsoft.com/office/drawing/2016/5/14/chartex" xmlns:aink="http://schemas.microsoft.com/office/drawing/2016/ink" xmlns:am3d="http://schemas.microsoft.com/office/drawing/2017/model3d" xmlns:w15="http://schemas.microsoft.com/office/word/2012/wordml" xmlns:w16cid="http://schemas.microsoft.com/office/word/2016/wordml/cid" xmlns:w16se="http://schemas.microsoft.com/office/word/2015/wordml/symex">
             <w:pict>
               <v:group w14:anchorId="136DA5FA" id="Group 45" o:spid="_x0000_s1058" style="position:absolute;margin-left:378pt;margin-top:13.45pt;width:161.3pt;height:163pt;z-index:251889664;mso-position-horizontal-relative:text;mso-position-vertical-relative:text" coordsize="20485,20701" o:gfxdata="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">
                 <v:shape id="Picture 5" o:spid="_x0000_s1059" type="#_x0000_t75" style="position:absolute;width:20485;height:18288;visibility:visible;mso-wrap-style:square" o:gfxdata="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">
@@ -7459,7 +7913,7 @@
               </wp:anchor>
             </w:drawing>
           </mc:Choice>
-          <mc:Fallback xmlns:w16se="http://schemas.microsoft.com/office/word/2015/wordml/symex" xmlns:w16cid="http://schemas.microsoft.com/office/word/2016/wordml/cid" xmlns:w15="http://schemas.microsoft.com/office/word/2012/wordml" xmlns:am3d="http://schemas.microsoft.com/office/drawing/2017/model3d" xmlns:aink="http://schemas.microsoft.com/office/drawing/2016/ink" xmlns:cx8="http://schemas.microsoft.com/office/drawing/2016/5/14/chartex" xmlns:cx7="http://schemas.microsoft.com/office/drawing/2016/5/13/chartex" xmlns:cx6="http://schemas.microsoft.com/office/drawing/2016/5/12/chartex" xmlns:cx5="http://schemas.microsoft.com/office/drawing/2016/5/11/chartex" xmlns:cx4="http://schemas.microsoft.com/office/drawing/2016/5/10/chartex" xmlns:cx3="http://schemas.microsoft.com/office/drawing/2016/5/9/chartex" xmlns:cx2="http://schemas.microsoft.com/office/drawing/2015/10/21/chartex" xmlns:cx1="http://schemas.microsoft.com/office/drawing/2015/9/8/chartex" xmlns:cx="http://schemas.microsoft.com/office/drawing/2014/chartex">
+          <mc:Fallback xmlns:cx="http://schemas.microsoft.com/office/drawing/2014/chartex" xmlns:cx1="http://schemas.microsoft.com/office/drawing/2015/9/8/chartex" xmlns:cx2="http://schemas.microsoft.com/office/drawing/2015/10/21/chartex" xmlns:cx3="http://schemas.microsoft.com/office/drawing/2016/5/9/chartex" xmlns:cx4="http://schemas.microsoft.com/office/drawing/2016/5/10/chartex" xmlns:cx5="http://schemas.microsoft.com/office/drawing/2016/5/11/chartex" xmlns:cx6="http://schemas.microsoft.com/office/drawing/2016/5/12/chartex" xmlns:cx7="http://schemas.microsoft.com/office/drawing/2016/5/13/chartex" xmlns:cx8="http://schemas.microsoft.com/office/drawing/2016/5/14/chartex" xmlns:aink="http://schemas.microsoft.com/office/drawing/2016/ink" xmlns:am3d="http://schemas.microsoft.com/office/drawing/2017/model3d" xmlns:w15="http://schemas.microsoft.com/office/word/2012/wordml" xmlns:w16cid="http://schemas.microsoft.com/office/word/2016/wordml/cid" xmlns:w16se="http://schemas.microsoft.com/office/word/2015/wordml/symex">
             <w:pict>
               <v:group w14:anchorId="29A9F33C" id="Group 37" o:spid="_x0000_s1061" style="position:absolute;margin-left:189pt;margin-top:13.45pt;width:162.8pt;height:163pt;z-index:251887616;mso-position-horizontal-relative:text;mso-position-vertical-relative:text" coordsize="20675,20701" o:gfxdata="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">
                 <v:shape id="Picture 3" o:spid="_x0000_s1062" type="#_x0000_t75" style="position:absolute;width:20675;height:18307;visibility:visible;mso-wrap-style:square" o:gfxdata="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">
@@ -9089,7 +9543,7 @@
               </wp:anchor>
             </w:drawing>
           </mc:Choice>
-          <mc:Fallback xmlns:w16se="http://schemas.microsoft.com/office/word/2015/wordml/symex" xmlns:w16cid="http://schemas.microsoft.com/office/word/2016/wordml/cid" xmlns:w15="http://schemas.microsoft.com/office/word/2012/wordml" xmlns:am3d="http://schemas.microsoft.com/office/drawing/2017/model3d" xmlns:aink="http://schemas.microsoft.com/office/drawing/2016/ink" xmlns:cx8="http://schemas.microsoft.com/office/drawing/2016/5/14/chartex" xmlns:cx7="http://schemas.microsoft.com/office/drawing/2016/5/13/chartex" xmlns:cx6="http://schemas.microsoft.com/office/drawing/2016/5/12/chartex" xmlns:cx5="http://schemas.microsoft.com/office/drawing/2016/5/11/chartex" xmlns:cx4="http://schemas.microsoft.com/office/drawing/2016/5/10/chartex" xmlns:cx3="http://schemas.microsoft.com/office/drawing/2016/5/9/chartex" xmlns:cx2="http://schemas.microsoft.com/office/drawing/2015/10/21/chartex" xmlns:cx1="http://schemas.microsoft.com/office/drawing/2015/9/8/chartex" xmlns:cx="http://schemas.microsoft.com/office/drawing/2014/chartex">
+          <mc:Fallback xmlns:cx="http://schemas.microsoft.com/office/drawing/2014/chartex" xmlns:cx1="http://schemas.microsoft.com/office/drawing/2015/9/8/chartex" xmlns:cx2="http://schemas.microsoft.com/office/drawing/2015/10/21/chartex" xmlns:cx3="http://schemas.microsoft.com/office/drawing/2016/5/9/chartex" xmlns:cx4="http://schemas.microsoft.com/office/drawing/2016/5/10/chartex" xmlns:cx5="http://schemas.microsoft.com/office/drawing/2016/5/11/chartex" xmlns:cx6="http://schemas.microsoft.com/office/drawing/2016/5/12/chartex" xmlns:cx7="http://schemas.microsoft.com/office/drawing/2016/5/13/chartex" xmlns:cx8="http://schemas.microsoft.com/office/drawing/2016/5/14/chartex" xmlns:aink="http://schemas.microsoft.com/office/drawing/2016/ink" xmlns:am3d="http://schemas.microsoft.com/office/drawing/2017/model3d" xmlns:w15="http://schemas.microsoft.com/office/word/2012/wordml" xmlns:w16cid="http://schemas.microsoft.com/office/word/2016/wordml/cid" xmlns:w16se="http://schemas.microsoft.com/office/word/2015/wordml/symex">
             <w:pict>
               <v:group w14:anchorId="5A882EDA" id="组合 181" o:spid="_x0000_s1067" style="position:absolute;margin-left:5.7pt;margin-top:5.7pt;width:526pt;height:317.4pt;z-index:251873280;mso-position-horizontal-relative:text;mso-position-vertical-relative:text;mso-width-relative:margin;mso-height-relative:margin" coordorigin=",540" coordsize="52660,31782" o:gfxdata="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">
                 <v:shape id="图片 10" o:spid="_x0000_s1068" type="#_x0000_t75" style="position:absolute;top:540;width:52660;height:29046;visibility:visible;mso-wrap-style:square" o:gfxdata="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">
@@ -9812,20 +10266,7 @@
           <w:sz w:val="20"/>
           <w:szCs w:val="20"/>
         </w:rPr>
-        <w:t xml:space="preserve">If no waveforms are selected, (given </w:t>
-      </w:r>
-      <w:bookmarkStart w:id="3" w:name="_GoBack"/>
-      <w:bookmarkEnd w:id="3"/>
-      <w:r>
-        <w:rPr>
-          <w:rFonts w:eastAsia="Times New Roman" w:cstheme="minorHAnsi"/>
-          <w:i/>
-          <w:iCs/>
-          <w:color w:val="444A5A"/>
-          <w:sz w:val="20"/>
-          <w:szCs w:val="20"/>
-        </w:rPr>
-        <w:t>by the integer in the top-right corner of the window)</w:t>
+        <w:t>If no waveforms are selected, (given by the integer in the top-right corner of the window)</w:t>
       </w:r>
     </w:p>
     <w:p>
@@ -10108,8 +10549,8 @@
           <w:szCs w:val="20"/>
         </w:rPr>
       </w:pPr>
-      <w:bookmarkStart w:id="4" w:name="sortcode_listbox"/>
-      <w:bookmarkEnd w:id="4"/>
+      <w:bookmarkStart w:id="3" w:name="sortcode_listbox"/>
+      <w:bookmarkEnd w:id="3"/>
       <w:r>
         <w:rPr>
           <w:rFonts w:eastAsia="Times New Roman" w:cstheme="minorHAnsi"/>
@@ -10359,8 +10800,8 @@
           <w:szCs w:val="20"/>
         </w:rPr>
       </w:pPr>
-      <w:bookmarkStart w:id="5" w:name="rubberband"/>
-      <w:bookmarkEnd w:id="5"/>
+      <w:bookmarkStart w:id="4" w:name="rubberband"/>
+      <w:bookmarkEnd w:id="4"/>
       <w:r>
         <w:rPr>
           <w:rFonts w:eastAsia="Times New Roman" w:cstheme="minorHAnsi"/>
@@ -10399,8 +10840,8 @@
           <w:szCs w:val="20"/>
         </w:rPr>
       </w:pPr>
-      <w:bookmarkStart w:id="6" w:name="moveto_listbox"/>
-      <w:bookmarkEnd w:id="6"/>
+      <w:bookmarkStart w:id="5" w:name="moveto_listbox"/>
+      <w:bookmarkEnd w:id="5"/>
       <w:r>
         <w:rPr>
           <w:rFonts w:eastAsia="Times New Roman" w:cstheme="minorHAnsi"/>
@@ -10701,8 +11142,8 @@
           <w:szCs w:val="20"/>
         </w:rPr>
       </w:pPr>
-      <w:bookmarkStart w:id="7" w:name="isi_hist"/>
-      <w:bookmarkEnd w:id="7"/>
+      <w:bookmarkStart w:id="6" w:name="isi_hist"/>
+      <w:bookmarkEnd w:id="6"/>
       <w:r>
         <w:rPr>
           <w:rFonts w:eastAsia="Times New Roman" w:cstheme="minorHAnsi"/>
@@ -10779,8 +11220,8 @@
           <w:szCs w:val="20"/>
         </w:rPr>
       </w:pPr>
-      <w:bookmarkStart w:id="8" w:name="history"/>
-      <w:bookmarkEnd w:id="8"/>
+      <w:bookmarkStart w:id="7" w:name="history"/>
+      <w:bookmarkEnd w:id="7"/>
       <w:r>
         <w:rPr>
           <w:rFonts w:eastAsia="Times New Roman" w:cstheme="minorHAnsi"/>
@@ -10878,8 +11319,8 @@
           <w:szCs w:val="20"/>
         </w:rPr>
       </w:pPr>
-      <w:bookmarkStart w:id="9" w:name="raster"/>
-      <w:bookmarkEnd w:id="9"/>
+      <w:bookmarkStart w:id="8" w:name="raster"/>
+      <w:bookmarkEnd w:id="8"/>
       <w:r>
         <w:rPr>
           <w:rFonts w:eastAsia="Times New Roman" w:cstheme="minorHAnsi"/>
@@ -11123,8 +11564,8 @@
           <w:szCs w:val="20"/>
         </w:rPr>
       </w:pPr>
-      <w:bookmarkStart w:id="10" w:name="n_sparse_waveforms"/>
-      <w:bookmarkEnd w:id="10"/>
+      <w:bookmarkStart w:id="9" w:name="n_sparse_waveforms"/>
+      <w:bookmarkEnd w:id="9"/>
       <w:r>
         <w:rPr>
           <w:rFonts w:eastAsia="Times New Roman" w:cstheme="minorHAnsi"/>
@@ -11181,9 +11622,9 @@
           <w:szCs w:val="20"/>
         </w:rPr>
       </w:pPr>
-      <w:bookmarkStart w:id="11" w:name="n_waveforms"/>
-      <w:bookmarkStart w:id="12" w:name="_Hlk530494392"/>
-      <w:bookmarkEnd w:id="11"/>
+      <w:bookmarkStart w:id="10" w:name="n_waveforms"/>
+      <w:bookmarkStart w:id="11" w:name="_Hlk530494392"/>
+      <w:bookmarkEnd w:id="10"/>
       <w:r>
         <w:rPr>
           <w:rFonts w:eastAsia="Times New Roman" w:cstheme="minorHAnsi"/>
@@ -11196,7 +11637,7 @@
         </w:rPr>
         <w:t>Number of display waveforms</w:t>
       </w:r>
-      <w:bookmarkEnd w:id="12"/>
+      <w:bookmarkEnd w:id="11"/>
       <w:r>
         <w:rPr>
           <w:rFonts w:eastAsia="Times New Roman" w:cstheme="minorHAnsi"/>
@@ -11265,8 +11706,8 @@
           <w:szCs w:val="20"/>
         </w:rPr>
       </w:pPr>
-      <w:bookmarkStart w:id="13" w:name="ax_limits"/>
-      <w:bookmarkEnd w:id="13"/>
+      <w:bookmarkStart w:id="12" w:name="ax_limits"/>
+      <w:bookmarkEnd w:id="12"/>
       <w:r>
         <w:rPr>
           <w:rFonts w:eastAsia="Times New Roman" w:cstheme="minorHAnsi"/>
@@ -11364,8 +11805,8 @@
           <w:szCs w:val="20"/>
         </w:rPr>
       </w:pPr>
-      <w:bookmarkStart w:id="14" w:name="channel_listbox"/>
-      <w:bookmarkEnd w:id="14"/>
+      <w:bookmarkStart w:id="13" w:name="channel_listbox"/>
+      <w:bookmarkEnd w:id="13"/>
       <w:r>
         <w:rPr>
           <w:rFonts w:eastAsia="Times New Roman" w:cstheme="minorHAnsi"/>
@@ -11522,8 +11963,8 @@
           <w:szCs w:val="20"/>
         </w:rPr>
       </w:pPr>
-      <w:bookmarkStart w:id="15" w:name="resample"/>
-      <w:bookmarkEnd w:id="15"/>
+      <w:bookmarkStart w:id="14" w:name="resample"/>
+      <w:bookmarkEnd w:id="14"/>
       <w:r>
         <w:rPr>
           <w:rFonts w:eastAsia="Times New Roman" w:cstheme="minorHAnsi"/>
@@ -11563,8 +12004,8 @@
           <w:szCs w:val="20"/>
         </w:rPr>
       </w:pPr>
-      <w:bookmarkStart w:id="16" w:name="threshold"/>
-      <w:bookmarkEnd w:id="16"/>
+      <w:bookmarkStart w:id="15" w:name="threshold"/>
+      <w:bookmarkEnd w:id="15"/>
       <w:r>
         <w:rPr>
           <w:rFonts w:eastAsia="Times New Roman" w:cstheme="minorHAnsi"/>
@@ -11717,8 +12158,8 @@
           <w:szCs w:val="20"/>
         </w:rPr>
       </w:pPr>
-      <w:bookmarkStart w:id="17" w:name="reset_raster"/>
-      <w:bookmarkEnd w:id="17"/>
+      <w:bookmarkStart w:id="16" w:name="reset_raster"/>
+      <w:bookmarkEnd w:id="16"/>
       <w:r>
         <w:rPr>
           <w:rFonts w:eastAsia="Times New Roman" w:cstheme="minorHAnsi"/>
@@ -11758,8 +12199,8 @@
           <w:szCs w:val="20"/>
         </w:rPr>
       </w:pPr>
-      <w:bookmarkStart w:id="18" w:name="write"/>
-      <w:bookmarkEnd w:id="18"/>
+      <w:bookmarkStart w:id="17" w:name="write"/>
+      <w:bookmarkEnd w:id="17"/>
       <w:r>
         <w:rPr>
           <w:rFonts w:eastAsia="Times New Roman" w:cstheme="minorHAnsi"/>
@@ -11889,8 +12330,8 @@
           <w:u w:val="single"/>
         </w:rPr>
       </w:pPr>
-      <w:bookmarkStart w:id="19" w:name="pca"/>
-      <w:bookmarkEnd w:id="19"/>
+      <w:bookmarkStart w:id="18" w:name="pca"/>
+      <w:bookmarkEnd w:id="18"/>
       <w:r>
         <w:rPr>
           <w:rFonts w:eastAsia="Times New Roman" w:cstheme="minorHAnsi"/>
@@ -11960,8 +12401,8 @@
           <w:szCs w:val="20"/>
         </w:rPr>
       </w:pPr>
-      <w:bookmarkStart w:id="20" w:name="show_threshold"/>
-      <w:bookmarkEnd w:id="20"/>
+      <w:bookmarkStart w:id="19" w:name="show_threshold"/>
+      <w:bookmarkEnd w:id="19"/>
       <w:r>
         <w:rPr>
           <w:rFonts w:eastAsia="Times New Roman" w:cstheme="minorHAnsi"/>
@@ -12081,8 +12522,8 @@
           <w:szCs w:val="20"/>
         </w:rPr>
       </w:pPr>
-      <w:bookmarkStart w:id="21" w:name="exit"/>
-      <w:bookmarkEnd w:id="21"/>
+      <w:bookmarkStart w:id="20" w:name="exit"/>
+      <w:bookmarkEnd w:id="20"/>
       <w:r>
         <w:rPr>
           <w:rFonts w:eastAsia="Times New Roman" w:cstheme="minorHAnsi"/>
@@ -12544,6 +12985,130 @@
           <w:lang w:eastAsia="zh-CN"/>
         </w:rPr>
         <w:t xml:space="preserve"> without using the GUI. Useful for pre-loading several files for sorting, or for writing all the temp sorts in a batch.</w:t>
+      </w:r>
+    </w:p>
+    <w:p>
+      <w:pPr>
+        <w:pStyle w:val="ListParagraph"/>
+        <w:numPr>
+          <w:ilvl w:val="0"/>
+          <w:numId w:val="18"/>
+        </w:numPr>
+        <w:shd w:val="clear" w:color="auto" w:fill="FFFFFF"/>
+        <w:rPr>
+          <w:rFonts w:cstheme="minorHAnsi"/>
+          <w:color w:val="444A5A"/>
+          <w:lang w:eastAsia="zh-CN"/>
+        </w:rPr>
+      </w:pPr>
+      <w:r>
+        <w:rPr>
+          <w:rFonts w:cstheme="minorHAnsi"/>
+          <w:color w:val="444A5A"/>
+          <w:lang w:eastAsia="zh-CN"/>
+        </w:rPr>
+        <w:t xml:space="preserve">Added </w:t>
+      </w:r>
+      <w:proofErr w:type="spellStart"/>
+      <w:r>
+        <w:rPr>
+          <w:rFonts w:cstheme="minorHAnsi"/>
+          <w:color w:val="444A5A"/>
+          <w:lang w:eastAsia="zh-CN"/>
+        </w:rPr>
+        <w:t>readOnlyWithNasnet</w:t>
+      </w:r>
+      <w:proofErr w:type="spellEnd"/>
+      <w:r>
+        <w:rPr>
+          <w:rFonts w:cstheme="minorHAnsi"/>
+          <w:color w:val="444A5A"/>
+          <w:lang w:eastAsia="zh-CN"/>
+        </w:rPr>
+        <w:t xml:space="preserve"> and </w:t>
+      </w:r>
+      <w:proofErr w:type="spellStart"/>
+      <w:r>
+        <w:rPr>
+          <w:rFonts w:cstheme="minorHAnsi"/>
+          <w:color w:val="444A5A"/>
+          <w:lang w:eastAsia="zh-CN"/>
+        </w:rPr>
+        <w:t>readOnlyWithMoG</w:t>
+      </w:r>
+      <w:proofErr w:type="spellEnd"/>
+      <w:r>
+        <w:rPr>
+          <w:rFonts w:cstheme="minorHAnsi"/>
+          <w:color w:val="444A5A"/>
+          <w:lang w:eastAsia="zh-CN"/>
+        </w:rPr>
+        <w:t xml:space="preserve"> options</w:t>
+      </w:r>
+      <w:r>
+        <w:rPr>
+          <w:rFonts w:cstheme="minorHAnsi"/>
+          <w:color w:val="444A5A"/>
+          <w:lang w:eastAsia="zh-CN"/>
+        </w:rPr>
+        <w:t xml:space="preserve"> </w:t>
+      </w:r>
+      <w:r>
+        <w:rPr>
+          <w:rFonts w:cstheme="minorHAnsi"/>
+          <w:color w:val="444A5A"/>
+          <w:lang w:eastAsia="zh-CN"/>
+        </w:rPr>
+        <w:t>from command line to load NEV files or write temp</w:t>
+      </w:r>
+      <w:r>
+        <w:rPr>
+          <w:rFonts w:cstheme="minorHAnsi"/>
+          <w:color w:val="444A5A"/>
+          <w:lang w:eastAsia="zh-CN"/>
+        </w:rPr>
+        <w:t xml:space="preserve"> </w:t>
+      </w:r>
+      <w:r>
+        <w:rPr>
+          <w:rFonts w:cstheme="minorHAnsi"/>
+          <w:color w:val="444A5A"/>
+          <w:lang w:eastAsia="zh-CN"/>
+        </w:rPr>
+        <w:t>sorts</w:t>
+      </w:r>
+      <w:r>
+        <w:rPr>
+          <w:rFonts w:cstheme="minorHAnsi"/>
+          <w:color w:val="444A5A"/>
+          <w:lang w:eastAsia="zh-CN"/>
+        </w:rPr>
+        <w:t xml:space="preserve"> without using the GUI.</w:t>
+      </w:r>
+      <w:bookmarkStart w:id="21" w:name="_GoBack"/>
+      <w:bookmarkEnd w:id="21"/>
+    </w:p>
+    <w:p>
+      <w:pPr>
+        <w:pStyle w:val="ListParagraph"/>
+        <w:numPr>
+          <w:ilvl w:val="0"/>
+          <w:numId w:val="18"/>
+        </w:numPr>
+        <w:shd w:val="clear" w:color="auto" w:fill="FFFFFF"/>
+        <w:rPr>
+          <w:rFonts w:cstheme="minorHAnsi"/>
+          <w:color w:val="444A5A"/>
+          <w:lang w:eastAsia="zh-CN"/>
+        </w:rPr>
+      </w:pPr>
+      <w:r>
+        <w:rPr>
+          <w:rFonts w:cstheme="minorHAnsi"/>
+          <w:color w:val="444A5A"/>
+          <w:lang w:eastAsia="zh-CN"/>
+        </w:rPr>
+        <w:t>Remove background loading</w:t>
       </w:r>
     </w:p>
     <w:sectPr>
@@ -15464,7 +16029,7 @@
   <a:extraClrSchemeLst/>
   <a:extLst>
     <a:ext uri="{05A4C25C-085E-4340-85A3-A5531E510DB2}">
-      <thm15:themeFamily xmlns:thm15="http://schemas.microsoft.com/office/thememl/2012/main" xmlns="" name="Office Theme" id="{62F939B6-93AF-4DB8-9C6B-D6C7DFDC589F}" vid="{4A3C46E8-61CC-4603-A589-7422A47A8E4A}"/>
+      <thm15:themeFamily xmlns="" xmlns:thm15="http://schemas.microsoft.com/office/thememl/2012/main" name="Office Theme" id="{62F939B6-93AF-4DB8-9C6B-D6C7DFDC589F}" vid="{4A3C46E8-61CC-4603-A589-7422A47A8E4A}"/>
     </a:ext>
   </a:extLst>
 </a:theme>
@@ -15475,7 +16040,7 @@
 </file>
 
 <file path=customXml/itemProps1.xml><?xml version="1.0" encoding="utf-8"?>
-<ds:datastoreItem xmlns:ds="http://schemas.openxmlformats.org/officeDocument/2006/customXml" ds:itemID="{8714FA09-D3EF-5C48-8021-6C45067A6505}">
+<ds:datastoreItem xmlns:ds="http://schemas.openxmlformats.org/officeDocument/2006/customXml" ds:itemID="{9F889199-31C0-FE4A-A6C8-96639F197238}">
   <ds:schemaRefs>
     <ds:schemaRef ds:uri="http://schemas.openxmlformats.org/officeDocument/2006/bibliography"/>
   </ds:schemaRefs>

</xml_diff>